<commit_message>
Updated Local Multiplayer Analysis to 0.3
</commit_message>
<xml_diff>
--- a/Documents/Local Multiplayer Analysis.docx
+++ b/Documents/Local Multiplayer Analysis.docx
@@ -6,6 +6,8 @@
       <w:pPr>
         <w:pStyle w:val="Title"/>
       </w:pPr>
+      <w:bookmarkStart w:id="0" w:name="_GoBack"/>
+      <w:bookmarkEnd w:id="0"/>
       <w:r>
         <w:t>Local Multiplayer Analysis</w:t>
       </w:r>
@@ -22,8 +24,13 @@
       </w:r>
       <w:r>
         <w:tab/>
-        <w:t xml:space="preserve">   Author: Kevin Trinks</w:t>
-      </w:r>
+        <w:t xml:space="preserve">   Author: Kevin </w:t>
+      </w:r>
+      <w:proofErr w:type="spellStart"/>
+      <w:r>
+        <w:t>Trinks</w:t>
+      </w:r>
+      <w:proofErr w:type="spellEnd"/>
       <w:r>
         <w:tab/>
         <w:t xml:space="preserve">   </w:t>
@@ -216,7 +223,7 @@
               <w:pStyle w:val="NoSpacing"/>
             </w:pPr>
             <w:r>
-              <w:t>1.??</w:t>
+              <w:t>0.3</w:t>
             </w:r>
           </w:p>
         </w:tc>
@@ -230,7 +237,13 @@
               <w:cnfStyle w:val="000000100000" w:firstRow="0" w:lastRow="0" w:firstColumn="0" w:lastColumn="0" w:oddVBand="0" w:evenVBand="0" w:oddHBand="1" w:evenHBand="0" w:firstRowFirstColumn="0" w:firstRowLastColumn="0" w:lastRowFirstColumn="0" w:lastRowLastColumn="0"/>
             </w:pPr>
             <w:r>
-              <w:t>..</w:t>
+              <w:t>Added: W</w:t>
+            </w:r>
+            <w:r>
+              <w:t>hat needs to be improved</w:t>
+            </w:r>
+            <w:r>
+              <w:t>?</w:t>
             </w:r>
           </w:p>
         </w:tc>
@@ -244,6 +257,52 @@
               <w:cnfStyle w:val="000000100000" w:firstRow="0" w:lastRow="0" w:firstColumn="0" w:lastColumn="0" w:oddVBand="0" w:evenVBand="0" w:oddHBand="1" w:evenHBand="0" w:firstRowFirstColumn="0" w:firstRowLastColumn="0" w:lastRowFirstColumn="0" w:lastRowLastColumn="0"/>
             </w:pPr>
             <w:r>
+              <w:t>Hooft C.</w:t>
+            </w:r>
+          </w:p>
+        </w:tc>
+      </w:tr>
+      <w:tr>
+        <w:tc>
+          <w:tcPr>
+            <w:cnfStyle w:val="001000000000" w:firstRow="0" w:lastRow="0" w:firstColumn="1" w:lastColumn="0" w:oddVBand="0" w:evenVBand="0" w:oddHBand="0" w:evenHBand="0" w:firstRowFirstColumn="0" w:firstRowLastColumn="0" w:lastRowFirstColumn="0" w:lastRowLastColumn="0"/>
+            <w:tcW w:w="1276" w:type="dxa"/>
+          </w:tcPr>
+          <w:p>
+            <w:pPr>
+              <w:pStyle w:val="NoSpacing"/>
+            </w:pPr>
+            <w:proofErr w:type="gramStart"/>
+            <w:r>
+              <w:t>1.??</w:t>
+            </w:r>
+            <w:proofErr w:type="gramEnd"/>
+          </w:p>
+        </w:tc>
+        <w:tc>
+          <w:tcPr>
+            <w:tcW w:w="5812" w:type="dxa"/>
+          </w:tcPr>
+          <w:p>
+            <w:pPr>
+              <w:pStyle w:val="NoSpacing"/>
+              <w:cnfStyle w:val="000000000000" w:firstRow="0" w:lastRow="0" w:firstColumn="0" w:lastColumn="0" w:oddVBand="0" w:evenVBand="0" w:oddHBand="0" w:evenHBand="0" w:firstRowFirstColumn="0" w:firstRowLastColumn="0" w:lastRowFirstColumn="0" w:lastRowLastColumn="0"/>
+            </w:pPr>
+            <w:r>
+              <w:t>..</w:t>
+            </w:r>
+          </w:p>
+        </w:tc>
+        <w:tc>
+          <w:tcPr>
+            <w:tcW w:w="1932" w:type="dxa"/>
+          </w:tcPr>
+          <w:p>
+            <w:pPr>
+              <w:pStyle w:val="NoSpacing"/>
+              <w:cnfStyle w:val="000000000000" w:firstRow="0" w:lastRow="0" w:firstColumn="0" w:lastColumn="0" w:oddVBand="0" w:evenVBand="0" w:oddHBand="0" w:evenHBand="0" w:firstRowFirstColumn="0" w:firstRowLastColumn="0" w:lastRowFirstColumn="0" w:lastRowLastColumn="0"/>
+            </w:pPr>
+            <w:r>
               <w:t>??</w:t>
             </w:r>
           </w:p>
@@ -271,7 +330,13 @@
         <w:t xml:space="preserve">This document </w:t>
       </w:r>
       <w:r>
-        <w:t>is a analysis regarding local multiplayer. In th</w:t>
+        <w:t>is a</w:t>
+      </w:r>
+      <w:r>
+        <w:t>n</w:t>
+      </w:r>
+      <w:r>
+        <w:t xml:space="preserve"> analysis regarding local multiplayer. In th</w:t>
       </w:r>
       <w:r>
         <w:t xml:space="preserve">e memory card game, you must have the option </w:t>
@@ -283,10 +348,7 @@
         <w:t xml:space="preserve"> </w:t>
       </w:r>
       <w:r>
-        <w:t>on the same computer</w:t>
-      </w:r>
-      <w:r>
-        <w:t>.</w:t>
+        <w:t>on the same computer.</w:t>
       </w:r>
     </w:p>
     <w:p>
@@ -365,7 +427,7 @@
             <wp:cNvGraphicFramePr/>
             <a:graphic xmlns:a="http://schemas.openxmlformats.org/drawingml/2006/main">
               <a:graphicData uri="http://schemas.openxmlformats.org/drawingml/2006/chart">
-                <c:chart xmlns:c="http://schemas.openxmlformats.org/drawingml/2006/chart" xmlns:r="http://schemas.openxmlformats.org/officeDocument/2006/relationships" r:id="rId4"/>
+                <c:chart xmlns:c="http://schemas.openxmlformats.org/drawingml/2006/chart" xmlns:r="http://schemas.openxmlformats.org/officeDocument/2006/relationships" r:id="rId5"/>
               </a:graphicData>
             </a:graphic>
           </wp:inline>
@@ -428,7 +490,7 @@
                     </pic:cNvPicPr>
                   </pic:nvPicPr>
                   <pic:blipFill>
-                    <a:blip r:embed="rId5">
+                    <a:blip r:embed="rId6">
                       <a:extLst>
                         <a:ext uri="{28A0092B-C50C-407E-A947-70E740481C1C}">
                           <a14:useLocalDpi xmlns:a14="http://schemas.microsoft.com/office/drawing/2010/main" val="0"/>
@@ -462,10 +524,65 @@
     </w:p>
     <w:p>
       <w:pPr>
+        <w:pStyle w:val="Heading1"/>
+      </w:pPr>
+      <w:r>
+        <w:t>What needs to be improved?</w:t>
+      </w:r>
+    </w:p>
+    <w:p>
+      <w:pPr>
         <w:pStyle w:val="NoSpacing"/>
-      </w:pPr>
-      <w:bookmarkStart w:id="0" w:name="_GoBack"/>
-      <w:bookmarkEnd w:id="0"/>
+        <w:numPr>
+          <w:ilvl w:val="0"/>
+          <w:numId w:val="1"/>
+        </w:numPr>
+      </w:pPr>
+      <w:r>
+        <w:t>Clear picture of what exactly needs to be done</w:t>
+      </w:r>
+    </w:p>
+    <w:p>
+      <w:pPr>
+        <w:pStyle w:val="NoSpacing"/>
+        <w:numPr>
+          <w:ilvl w:val="0"/>
+          <w:numId w:val="1"/>
+        </w:numPr>
+      </w:pPr>
+      <w:r>
+        <w:t>How it can be achieved</w:t>
+      </w:r>
+    </w:p>
+    <w:p>
+      <w:pPr>
+        <w:pStyle w:val="NoSpacing"/>
+        <w:numPr>
+          <w:ilvl w:val="0"/>
+          <w:numId w:val="1"/>
+        </w:numPr>
+      </w:pPr>
+      <w:r>
+        <w:t xml:space="preserve">Pieces of clear information about the needed </w:t>
+      </w:r>
+      <w:r>
+        <w:t>code (</w:t>
+      </w:r>
+      <w:r>
+        <w:t>written code or ideas how to)</w:t>
+      </w:r>
+    </w:p>
+    <w:p>
+      <w:pPr>
+        <w:pStyle w:val="NoSpacing"/>
+        <w:numPr>
+          <w:ilvl w:val="0"/>
+          <w:numId w:val="1"/>
+        </w:numPr>
+      </w:pPr>
+      <w:r>
+        <w:t>Clear example of how to implement this with score</w:t>
+      </w:r>
     </w:p>
     <w:sectPr>
       <w:pgSz w:w="11900" w:h="16840"/>
@@ -475,6 +592,126 @@
     </w:sectPr>
   </w:body>
 </w:document>
+</file>
+
+<file path=word/numbering.xml><?xml version="1.0" encoding="utf-8"?>
+<w:numbering xmlns:wpc="http://schemas.microsoft.com/office/word/2010/wordprocessingCanvas" xmlns:cx="http://schemas.microsoft.com/office/drawing/2014/chartex" xmlns:cx1="http://schemas.microsoft.com/office/drawing/2015/9/8/chartex" xmlns:cx2="http://schemas.microsoft.com/office/drawing/2015/10/21/chartex" xmlns:cx3="http://schemas.microsoft.com/office/drawing/2016/5/9/chartex" xmlns:cx4="http://schemas.microsoft.com/office/drawing/2016/5/10/chartex" xmlns:cx5="http://schemas.microsoft.com/office/drawing/2016/5/11/chartex" xmlns:cx6="http://schemas.microsoft.com/office/drawing/2016/5/12/chartex" xmlns:cx7="http://schemas.microsoft.com/office/drawing/2016/5/13/chartex" xmlns:cx8="http://schemas.microsoft.com/office/drawing/2016/5/14/chartex" xmlns:mc="http://schemas.openxmlformats.org/markup-compatibility/2006" xmlns:aink="http://schemas.microsoft.com/office/drawing/2016/ink" xmlns:am3d="http://schemas.microsoft.com/office/drawing/2017/model3d" xmlns:o="urn:schemas-microsoft-com:office:office" xmlns:r="http://schemas.openxmlformats.org/officeDocument/2006/relationships" xmlns:m="http://schemas.openxmlformats.org/officeDocument/2006/math" xmlns:v="urn:schemas-microsoft-com:vml" xmlns:wp14="http://schemas.microsoft.com/office/word/2010/wordprocessingDrawing" xmlns:wp="http://schemas.openxmlformats.org/drawingml/2006/wordprocessingDrawing" xmlns:w10="urn:schemas-microsoft-com:office:word" xmlns:w="http://schemas.openxmlformats.org/wordprocessingml/2006/main" xmlns:w14="http://schemas.microsoft.com/office/word/2010/wordml" xmlns:w15="http://schemas.microsoft.com/office/word/2012/wordml" xmlns:w16cid="http://schemas.microsoft.com/office/word/2016/wordml/cid" xmlns:w16se="http://schemas.microsoft.com/office/word/2015/wordml/symex" xmlns:wpg="http://schemas.microsoft.com/office/word/2010/wordprocessingGroup" xmlns:wpi="http://schemas.microsoft.com/office/word/2010/wordprocessingInk" xmlns:wne="http://schemas.microsoft.com/office/word/2006/wordml" xmlns:wps="http://schemas.microsoft.com/office/word/2010/wordprocessingShape" mc:Ignorable="w14 w15 w16se w16cid wp14">
+  <w:abstractNum w:abstractNumId="0" w15:restartNumberingAfterBreak="0">
+    <w:nsid w:val="57E4029D"/>
+    <w:multiLevelType w:val="hybridMultilevel"/>
+    <w:tmpl w:val="35AA3B36"/>
+    <w:lvl w:ilvl="0" w:tplc="F05CA234">
+      <w:numFmt w:val="bullet"/>
+      <w:lvlText w:val="-"/>
+      <w:lvlJc w:val="left"/>
+      <w:pPr>
+        <w:ind w:left="720" w:hanging="360"/>
+      </w:pPr>
+      <w:rPr>
+        <w:rFonts w:ascii="Calibri" w:eastAsiaTheme="minorHAnsi" w:hAnsi="Calibri" w:cs="Calibri" w:hint="default"/>
+      </w:rPr>
+    </w:lvl>
+    <w:lvl w:ilvl="1" w:tplc="04130003" w:tentative="1">
+      <w:start w:val="1"/>
+      <w:numFmt w:val="bullet"/>
+      <w:lvlText w:val="o"/>
+      <w:lvlJc w:val="left"/>
+      <w:pPr>
+        <w:ind w:left="1440" w:hanging="360"/>
+      </w:pPr>
+      <w:rPr>
+        <w:rFonts w:ascii="Courier New" w:hAnsi="Courier New" w:cs="Courier New" w:hint="default"/>
+      </w:rPr>
+    </w:lvl>
+    <w:lvl w:ilvl="2" w:tplc="04130005" w:tentative="1">
+      <w:start w:val="1"/>
+      <w:numFmt w:val="bullet"/>
+      <w:lvlText w:val=""/>
+      <w:lvlJc w:val="left"/>
+      <w:pPr>
+        <w:ind w:left="2160" w:hanging="360"/>
+      </w:pPr>
+      <w:rPr>
+        <w:rFonts w:ascii="Wingdings" w:hAnsi="Wingdings" w:hint="default"/>
+      </w:rPr>
+    </w:lvl>
+    <w:lvl w:ilvl="3" w:tplc="04130001" w:tentative="1">
+      <w:start w:val="1"/>
+      <w:numFmt w:val="bullet"/>
+      <w:lvlText w:val=""/>
+      <w:lvlJc w:val="left"/>
+      <w:pPr>
+        <w:ind w:left="2880" w:hanging="360"/>
+      </w:pPr>
+      <w:rPr>
+        <w:rFonts w:ascii="Symbol" w:hAnsi="Symbol" w:hint="default"/>
+      </w:rPr>
+    </w:lvl>
+    <w:lvl w:ilvl="4" w:tplc="04130003" w:tentative="1">
+      <w:start w:val="1"/>
+      <w:numFmt w:val="bullet"/>
+      <w:lvlText w:val="o"/>
+      <w:lvlJc w:val="left"/>
+      <w:pPr>
+        <w:ind w:left="3600" w:hanging="360"/>
+      </w:pPr>
+      <w:rPr>
+        <w:rFonts w:ascii="Courier New" w:hAnsi="Courier New" w:cs="Courier New" w:hint="default"/>
+      </w:rPr>
+    </w:lvl>
+    <w:lvl w:ilvl="5" w:tplc="04130005" w:tentative="1">
+      <w:start w:val="1"/>
+      <w:numFmt w:val="bullet"/>
+      <w:lvlText w:val=""/>
+      <w:lvlJc w:val="left"/>
+      <w:pPr>
+        <w:ind w:left="4320" w:hanging="360"/>
+      </w:pPr>
+      <w:rPr>
+        <w:rFonts w:ascii="Wingdings" w:hAnsi="Wingdings" w:hint="default"/>
+      </w:rPr>
+    </w:lvl>
+    <w:lvl w:ilvl="6" w:tplc="04130001" w:tentative="1">
+      <w:start w:val="1"/>
+      <w:numFmt w:val="bullet"/>
+      <w:lvlText w:val=""/>
+      <w:lvlJc w:val="left"/>
+      <w:pPr>
+        <w:ind w:left="5040" w:hanging="360"/>
+      </w:pPr>
+      <w:rPr>
+        <w:rFonts w:ascii="Symbol" w:hAnsi="Symbol" w:hint="default"/>
+      </w:rPr>
+    </w:lvl>
+    <w:lvl w:ilvl="7" w:tplc="04130003" w:tentative="1">
+      <w:start w:val="1"/>
+      <w:numFmt w:val="bullet"/>
+      <w:lvlText w:val="o"/>
+      <w:lvlJc w:val="left"/>
+      <w:pPr>
+        <w:ind w:left="5760" w:hanging="360"/>
+      </w:pPr>
+      <w:rPr>
+        <w:rFonts w:ascii="Courier New" w:hAnsi="Courier New" w:cs="Courier New" w:hint="default"/>
+      </w:rPr>
+    </w:lvl>
+    <w:lvl w:ilvl="8" w:tplc="04130005" w:tentative="1">
+      <w:start w:val="1"/>
+      <w:numFmt w:val="bullet"/>
+      <w:lvlText w:val=""/>
+      <w:lvlJc w:val="left"/>
+      <w:pPr>
+        <w:ind w:left="6480" w:hanging="360"/>
+      </w:pPr>
+      <w:rPr>
+        <w:rFonts w:ascii="Wingdings" w:hAnsi="Wingdings" w:hint="default"/>
+      </w:rPr>
+    </w:lvl>
+  </w:abstractNum>
+  <w:num w:numId="1">
+    <w:abstractNumId w:val="0"/>
+  </w:num>
+</w:numbering>
 </file>
 
 <file path=word/styles.xml><?xml version="1.0" encoding="utf-8"?>

</xml_diff>

<commit_message>
Changed Local Multiplayer Analysis.docx Cnaged langue to dutch
</commit_message>
<xml_diff>
--- a/Documents/Local Multiplayer Analysis.docx
+++ b/Documents/Local Multiplayer Analysis.docx
@@ -5,37 +5,60 @@
     <w:p>
       <w:pPr>
         <w:pStyle w:val="Title"/>
-      </w:pPr>
-      <w:bookmarkStart w:id="0" w:name="_GoBack"/>
-      <w:bookmarkEnd w:id="0"/>
+        <w:rPr>
+          <w:lang w:val="en-US"/>
+        </w:rPr>
+      </w:pPr>
       <w:r>
+        <w:rPr>
+          <w:lang w:val="en-US"/>
+        </w:rPr>
         <w:t>Local Multiplayer Analysis</w:t>
       </w:r>
     </w:p>
     <w:p>
       <w:pPr>
         <w:pStyle w:val="Subtitle"/>
+        <w:rPr>
+          <w:lang w:val="en-US"/>
+        </w:rPr>
       </w:pPr>
       <w:r>
+        <w:rPr>
+          <w:lang w:val="en-US"/>
+        </w:rPr>
         <w:t xml:space="preserve">Memory card game </w:t>
       </w:r>
       <w:r>
+        <w:rPr>
+          <w:lang w:val="en-US"/>
+        </w:rPr>
         <w:tab/>
       </w:r>
       <w:r>
+        <w:rPr>
+          <w:lang w:val="en-US"/>
+        </w:rPr>
         <w:tab/>
-        <w:t xml:space="preserve">   Author: Kevin </w:t>
+        <w:t xml:space="preserve">   Author: </w:t>
       </w:r>
-      <w:proofErr w:type="spellStart"/>
       <w:r>
-        <w:t>Trinks</w:t>
+        <w:rPr>
+          <w:lang w:val="en-US"/>
+        </w:rPr>
+        <w:t>Groep 14</w:t>
       </w:r>
-      <w:proofErr w:type="spellEnd"/>
       <w:r>
+        <w:rPr>
+          <w:lang w:val="en-US"/>
+        </w:rPr>
         <w:tab/>
         <w:t xml:space="preserve">   </w:t>
       </w:r>
       <w:r>
+        <w:rPr>
+          <w:lang w:val="en-US"/>
+        </w:rPr>
         <w:tab/>
         <w:t xml:space="preserve">       11-10-2017</w:t>
       </w:r>
@@ -43,8 +66,14 @@
     <w:p>
       <w:pPr>
         <w:pStyle w:val="Heading1"/>
+        <w:rPr>
+          <w:lang w:val="en-US"/>
+        </w:rPr>
       </w:pPr>
       <w:r>
+        <w:rPr>
+          <w:lang w:val="en-US"/>
+        </w:rPr>
         <w:t>Document Development</w:t>
       </w:r>
     </w:p>
@@ -272,11 +301,9 @@
             <w:pPr>
               <w:pStyle w:val="NoSpacing"/>
             </w:pPr>
-            <w:proofErr w:type="gramStart"/>
             <w:r>
-              <w:t>1.??</w:t>
+              <w:t>0.4</w:t>
             </w:r>
-            <w:proofErr w:type="gramEnd"/>
           </w:p>
         </w:tc>
         <w:tc>
@@ -287,6 +314,53 @@
             <w:pPr>
               <w:pStyle w:val="NoSpacing"/>
               <w:cnfStyle w:val="000000000000" w:firstRow="0" w:lastRow="0" w:firstColumn="0" w:lastColumn="0" w:oddVBand="0" w:evenVBand="0" w:oddHBand="0" w:evenHBand="0" w:firstRowFirstColumn="0" w:firstRowLastColumn="0" w:lastRowFirstColumn="0" w:lastRowLastColumn="0"/>
+            </w:pPr>
+            <w:r>
+              <w:t>Document changed to Dutch</w:t>
+            </w:r>
+          </w:p>
+        </w:tc>
+        <w:tc>
+          <w:tcPr>
+            <w:tcW w:w="1932" w:type="dxa"/>
+          </w:tcPr>
+          <w:p>
+            <w:pPr>
+              <w:pStyle w:val="NoSpacing"/>
+              <w:cnfStyle w:val="000000000000" w:firstRow="0" w:lastRow="0" w:firstColumn="0" w:lastColumn="0" w:oddVBand="0" w:evenVBand="0" w:oddHBand="0" w:evenHBand="0" w:firstRowFirstColumn="0" w:firstRowLastColumn="0" w:lastRowFirstColumn="0" w:lastRowLastColumn="0"/>
+            </w:pPr>
+            <w:r>
+              <w:t>Hooft C.</w:t>
+            </w:r>
+          </w:p>
+        </w:tc>
+      </w:tr>
+      <w:tr>
+        <w:trPr>
+          <w:cnfStyle w:val="000000100000" w:firstRow="0" w:lastRow="0" w:firstColumn="0" w:lastColumn="0" w:oddVBand="0" w:evenVBand="0" w:oddHBand="1" w:evenHBand="0" w:firstRowFirstColumn="0" w:firstRowLastColumn="0" w:lastRowFirstColumn="0" w:lastRowLastColumn="0"/>
+        </w:trPr>
+        <w:tc>
+          <w:tcPr>
+            <w:cnfStyle w:val="001000000000" w:firstRow="0" w:lastRow="0" w:firstColumn="1" w:lastColumn="0" w:oddVBand="0" w:evenVBand="0" w:oddHBand="0" w:evenHBand="0" w:firstRowFirstColumn="0" w:firstRowLastColumn="0" w:lastRowFirstColumn="0" w:lastRowLastColumn="0"/>
+            <w:tcW w:w="1276" w:type="dxa"/>
+          </w:tcPr>
+          <w:p>
+            <w:pPr>
+              <w:pStyle w:val="NoSpacing"/>
+            </w:pPr>
+            <w:r>
+              <w:t>1.?</w:t>
+            </w:r>
+          </w:p>
+        </w:tc>
+        <w:tc>
+          <w:tcPr>
+            <w:tcW w:w="5812" w:type="dxa"/>
+          </w:tcPr>
+          <w:p>
+            <w:pPr>
+              <w:pStyle w:val="NoSpacing"/>
+              <w:cnfStyle w:val="000000100000" w:firstRow="0" w:lastRow="0" w:firstColumn="0" w:lastColumn="0" w:oddVBand="0" w:evenVBand="0" w:oddHBand="1" w:evenHBand="0" w:firstRowFirstColumn="0" w:firstRowLastColumn="0" w:lastRowFirstColumn="0" w:lastRowLastColumn="0"/>
             </w:pPr>
             <w:r>
               <w:t>..</w:t>
@@ -300,7 +374,7 @@
           <w:p>
             <w:pPr>
               <w:pStyle w:val="NoSpacing"/>
-              <w:cnfStyle w:val="000000000000" w:firstRow="0" w:lastRow="0" w:firstColumn="0" w:lastColumn="0" w:oddVBand="0" w:evenVBand="0" w:oddHBand="0" w:evenHBand="0" w:firstRowFirstColumn="0" w:firstRowLastColumn="0" w:lastRowFirstColumn="0" w:lastRowLastColumn="0"/>
+              <w:cnfStyle w:val="000000100000" w:firstRow="0" w:lastRow="0" w:firstColumn="0" w:lastColumn="0" w:oddVBand="0" w:evenVBand="0" w:oddHBand="1" w:evenHBand="0" w:firstRowFirstColumn="0" w:firstRowLastColumn="0" w:lastRowFirstColumn="0" w:lastRowLastColumn="0"/>
             </w:pPr>
             <w:r>
               <w:t>??</w:t>
@@ -323,32 +397,14 @@
       </w:r>
     </w:p>
     <w:p>
-      <w:pPr>
-        <w:pStyle w:val="NoSpacing"/>
-      </w:pPr>
       <w:r>
-        <w:t xml:space="preserve">This document </w:t>
+        <w:rPr>
+          <w:lang w:val="en-US"/>
+        </w:rPr>
+        <w:t xml:space="preserve">Dit document is een analyse van local multiplayer. </w:t>
       </w:r>
       <w:r>
-        <w:t>is a</w:t>
-      </w:r>
-      <w:r>
-        <w:t>n</w:t>
-      </w:r>
-      <w:r>
-        <w:t xml:space="preserve"> analysis regarding local multiplayer. In th</w:t>
-      </w:r>
-      <w:r>
-        <w:t xml:space="preserve">e memory card game, you must have the option </w:t>
-      </w:r>
-      <w:r>
-        <w:t>to play with another person</w:t>
-      </w:r>
-      <w:r>
-        <w:t xml:space="preserve"> </w:t>
-      </w:r>
-      <w:r>
-        <w:t>on the same computer.</w:t>
+        <w:t>Dit is een manier waarop twee spelers op dezelfde computers kunenn spelen.</w:t>
       </w:r>
     </w:p>
     <w:p>
@@ -369,34 +425,33 @@
     </w:p>
     <w:p>
       <w:pPr>
-        <w:pStyle w:val="NoSpacing"/>
+        <w:rPr>
+          <w:lang w:val="en-US" w:eastAsia="en-GB"/>
+        </w:rPr>
+      </w:pPr>
+      <w:r>
         <w:rPr>
           <w:lang w:eastAsia="en-GB"/>
         </w:rPr>
-      </w:pPr>
-      <w:r>
-        <w:rPr>
-          <w:lang w:eastAsia="en-GB"/>
-        </w:rPr>
-        <w:t xml:space="preserve">One of the best ways to implement local multiplayer into this game would be by counting the moves of the player. </w:t>
+        <w:t>Een manier om dit te implementeren is door te tellen hoeveel zetten de spelers hebben gedaan. De game begint op 0 en na elke beurt gaat dit omhoog met 1.</w:t>
       </w:r>
       <w:r>
         <w:rPr>
           <w:lang w:eastAsia="en-GB"/>
         </w:rPr>
-        <w:t xml:space="preserve">The game starts with the move count on 0 and after each iteration of </w:t>
+        <w:t xml:space="preserve"> </w:t>
       </w:r>
       <w:r>
         <w:rPr>
-          <w:lang w:eastAsia="en-GB"/>
-        </w:rPr>
-        <w:t>a</w:t>
+          <w:lang w:val="en-US" w:eastAsia="en-GB"/>
+        </w:rPr>
+        <w:t>Hieronder is een plaatje die dit uitlegt.</w:t>
       </w:r>
       <w:r>
         <w:rPr>
-          <w:lang w:eastAsia="en-GB"/>
-        </w:rPr>
-        <w:t xml:space="preserve"> user his move the move count will increase by 1. Below is a graph to visualize the summarization.</w:t>
+          <w:lang w:val="en-US" w:eastAsia="en-GB"/>
+        </w:rPr>
+        <w:t xml:space="preserve"> </w:t>
       </w:r>
     </w:p>
     <w:p>
@@ -427,7 +482,7 @@
             <wp:cNvGraphicFramePr/>
             <a:graphic xmlns:a="http://schemas.openxmlformats.org/drawingml/2006/main">
               <a:graphicData uri="http://schemas.openxmlformats.org/drawingml/2006/chart">
-                <c:chart xmlns:c="http://schemas.openxmlformats.org/drawingml/2006/chart" xmlns:r="http://schemas.openxmlformats.org/officeDocument/2006/relationships" r:id="rId5"/>
+                <c:chart xmlns:c="http://schemas.openxmlformats.org/drawingml/2006/chart" xmlns:r="http://schemas.openxmlformats.org/officeDocument/2006/relationships" r:id="rId6"/>
               </a:graphicData>
             </a:graphic>
           </wp:inline>
@@ -444,13 +499,7 @@
         <w:pStyle w:val="NoSpacing"/>
       </w:pPr>
       <w:r>
-        <w:t>Throughout</w:t>
-      </w:r>
-      <w:r>
-        <w:t xml:space="preserve"> the game you would continuously check if the current user is equals to player one or two and you save the corresponding data to the correct player.</w:t>
-      </w:r>
-      <w:r>
-        <w:t xml:space="preserve"> Look below for a quick example.</w:t>
+        <w:t>Tijdens het spel check je of speller 1 of 2 aan de beurt is dit kan bijvoorbeeld zo:</w:t>
       </w:r>
     </w:p>
     <w:p>
@@ -472,6 +521,7 @@
           <w:noProof/>
           <w:lang w:eastAsia="en-GB"/>
         </w:rPr>
+        <w:lastRenderedPageBreak/>
         <w:drawing>
           <wp:inline distT="0" distB="0" distL="0" distR="0" wp14:anchorId="7263F670" wp14:editId="28CD695B">
             <wp:extent cx="2998393" cy="2356187"/>
@@ -490,7 +540,7 @@
                     </pic:cNvPicPr>
                   </pic:nvPicPr>
                   <pic:blipFill>
-                    <a:blip r:embed="rId6">
+                    <a:blip r:embed="rId7">
                       <a:extLst>
                         <a:ext uri="{28A0092B-C50C-407E-A947-70E740481C1C}">
                           <a14:useLocalDpi xmlns:a14="http://schemas.microsoft.com/office/drawing/2010/main" val="0"/>
@@ -525,10 +575,18 @@
     <w:p>
       <w:pPr>
         <w:pStyle w:val="Heading1"/>
+        <w:rPr>
+          <w:lang w:val="en-US"/>
+        </w:rPr>
       </w:pPr>
       <w:r>
-        <w:t>What needs to be improved?</w:t>
+        <w:rPr>
+          <w:lang w:val="en-US"/>
+        </w:rPr>
+        <w:t>Wat moet er veranderen aan dit document</w:t>
       </w:r>
+      <w:bookmarkStart w:id="0" w:name="_GoBack"/>
+      <w:bookmarkEnd w:id="0"/>
     </w:p>
     <w:p>
       <w:pPr>
@@ -537,9 +595,15 @@
           <w:ilvl w:val="0"/>
           <w:numId w:val="1"/>
         </w:numPr>
+        <w:rPr>
+          <w:lang w:val="nl-NL"/>
+        </w:rPr>
       </w:pPr>
       <w:r>
-        <w:t>Clear picture of what exactly needs to be done</w:t>
+        <w:rPr>
+          <w:lang w:val="nl-NL"/>
+        </w:rPr>
+        <w:t>Duidelijk wat er precies gedaan moet worden om dit werkend te krijgen</w:t>
       </w:r>
     </w:p>
     <w:p>
@@ -549,9 +613,15 @@
           <w:ilvl w:val="0"/>
           <w:numId w:val="1"/>
         </w:numPr>
+        <w:rPr>
+          <w:lang w:val="nl-NL"/>
+        </w:rPr>
       </w:pPr>
       <w:r>
-        <w:t>How it can be achieved</w:t>
+        <w:rPr>
+          <w:lang w:val="nl-NL"/>
+        </w:rPr>
+        <w:t>Hoe dit gedaan kan worden</w:t>
       </w:r>
     </w:p>
     <w:p>
@@ -561,15 +631,15 @@
           <w:ilvl w:val="0"/>
           <w:numId w:val="1"/>
         </w:numPr>
+        <w:rPr>
+          <w:lang w:val="nl-NL"/>
+        </w:rPr>
       </w:pPr>
       <w:r>
-        <w:t xml:space="preserve">Pieces of clear information about the needed </w:t>
-      </w:r>
-      <w:r>
-        <w:t>code (</w:t>
-      </w:r>
-      <w:r>
-        <w:t>written code or ideas how to)</w:t>
+        <w:rPr>
+          <w:lang w:val="nl-NL"/>
+        </w:rPr>
+        <w:t xml:space="preserve">Stukjes informatie over hoe dit gecodeerd moet worden </w:t>
       </w:r>
     </w:p>
     <w:p>
@@ -579,9 +649,57 @@
           <w:ilvl w:val="0"/>
           <w:numId w:val="1"/>
         </w:numPr>
+        <w:rPr>
+          <w:lang w:val="nl-NL"/>
+        </w:rPr>
       </w:pPr>
       <w:r>
-        <w:t>Clear example of how to implement this with score</w:t>
+        <w:rPr>
+          <w:lang w:val="nl-NL"/>
+        </w:rPr>
+        <w:t>Ideeën hoe dit gemaakt kan worden</w:t>
+      </w:r>
+    </w:p>
+    <w:p>
+      <w:pPr>
+        <w:pStyle w:val="NoSpacing"/>
+        <w:numPr>
+          <w:ilvl w:val="0"/>
+          <w:numId w:val="1"/>
+        </w:numPr>
+        <w:rPr>
+          <w:lang w:val="nl-NL"/>
+        </w:rPr>
+      </w:pPr>
+      <w:r>
+        <w:rPr>
+          <w:lang w:val="nl-NL"/>
+        </w:rPr>
+        <w:t>Duidelijk idee hoe je deze feature kan binden aan score</w:t>
+      </w:r>
+    </w:p>
+    <w:p>
+      <w:pPr>
+        <w:pStyle w:val="NoSpacing"/>
+        <w:numPr>
+          <w:ilvl w:val="0"/>
+          <w:numId w:val="1"/>
+        </w:numPr>
+        <w:rPr>
+          <w:lang w:val="nl-NL"/>
+        </w:rPr>
+      </w:pPr>
+      <w:r>
+        <w:rPr>
+          <w:lang w:val="nl-NL"/>
+        </w:rPr>
+        <w:t xml:space="preserve">Use </w:t>
+      </w:r>
+      <w:r>
+        <w:rPr>
+          <w:lang w:val="nl-NL"/>
+        </w:rPr>
+        <w:t>case</w:t>
       </w:r>
     </w:p>
     <w:sectPr>
@@ -1105,6 +1223,9 @@
   <w:style w:type="paragraph" w:default="1" w:styleId="Normal">
     <w:name w:val="Normal"/>
     <w:qFormat/>
+    <w:rPr>
+      <w:lang w:val="nl-NL"/>
+    </w:rPr>
   </w:style>
   <w:style w:type="paragraph" w:styleId="Heading1">
     <w:name w:val="heading 1"/>
@@ -2897,4 +3018,16 @@
     </a:ext>
   </a:extLst>
 </a:theme>
+</file>
+
+<file path=customXml/item1.xml><?xml version="1.0" encoding="utf-8"?>
+<b:Sources xmlns:b="http://schemas.openxmlformats.org/officeDocument/2006/bibliography" xmlns="http://schemas.openxmlformats.org/officeDocument/2006/bibliography" SelectedStyle="\APASixthEditionOfficeOnline.xsl" StyleName="APA" Version="6"/>
+</file>
+
+<file path=customXml/itemProps1.xml><?xml version="1.0" encoding="utf-8"?>
+<ds:datastoreItem xmlns:ds="http://schemas.openxmlformats.org/officeDocument/2006/customXml" ds:itemID="{ACEDCECC-CF36-47B6-AE0F-726722B75F77}">
+  <ds:schemaRefs>
+    <ds:schemaRef ds:uri="http://schemas.openxmlformats.org/officeDocument/2006/bibliography"/>
+  </ds:schemaRefs>
+</ds:datastoreItem>
 </file>
</xml_diff>

<commit_message>
Improved Local Multiplayer Analysis.docx
</commit_message>
<xml_diff>
--- a/Documents/Local Multiplayer Analysis.docx
+++ b/Documents/Local Multiplayer Analysis.docx
@@ -349,7 +349,7 @@
               <w:pStyle w:val="Geenafstand"/>
             </w:pPr>
             <w:r>
-              <w:t>1.0</w:t>
+              <w:t>0.5</w:t>
             </w:r>
           </w:p>
         </w:tc>
@@ -363,7 +363,7 @@
               <w:cnfStyle w:val="000000100000" w:firstRow="0" w:lastRow="0" w:firstColumn="0" w:lastColumn="0" w:oddVBand="0" w:evenVBand="0" w:oddHBand="1" w:evenHBand="0" w:firstRowFirstColumn="0" w:firstRowLastColumn="0" w:lastRowFirstColumn="0" w:lastRowLastColumn="0"/>
             </w:pPr>
             <w:r>
-              <w:t>Finished document</w:t>
+              <w:t>Improved document</w:t>
             </w:r>
           </w:p>
         </w:tc>
@@ -379,40 +379,74 @@
             <w:r>
               <w:t>Veenstra B.</w:t>
             </w:r>
-            <w:bookmarkStart w:id="0" w:name="_GoBack"/>
-            <w:bookmarkEnd w:id="0"/>
+          </w:p>
+        </w:tc>
+      </w:tr>
+      <w:tr>
+        <w:tc>
+          <w:tcPr>
+            <w:cnfStyle w:val="001000000000" w:firstRow="0" w:lastRow="0" w:firstColumn="1" w:lastColumn="0" w:oddVBand="0" w:evenVBand="0" w:oddHBand="0" w:evenHBand="0" w:firstRowFirstColumn="0" w:firstRowLastColumn="0" w:lastRowFirstColumn="0" w:lastRowLastColumn="0"/>
+            <w:tcW w:w="1276" w:type="dxa"/>
+          </w:tcPr>
+          <w:p>
+            <w:pPr>
+              <w:pStyle w:val="Geenafstand"/>
+            </w:pPr>
+            <w:r>
+              <w:t>0.6</w:t>
+            </w:r>
+          </w:p>
+        </w:tc>
+        <w:tc>
+          <w:tcPr>
+            <w:tcW w:w="5812" w:type="dxa"/>
+          </w:tcPr>
+          <w:p>
+            <w:pPr>
+              <w:pStyle w:val="Geenafstand"/>
+              <w:cnfStyle w:val="000000000000" w:firstRow="0" w:lastRow="0" w:firstColumn="0" w:lastColumn="0" w:oddVBand="0" w:evenVBand="0" w:oddHBand="0" w:evenHBand="0" w:firstRowFirstColumn="0" w:firstRowLastColumn="0" w:lastRowFirstColumn="0" w:lastRowLastColumn="0"/>
+            </w:pPr>
+            <w:r>
+              <w:t>Tested , improved and modified document</w:t>
+            </w:r>
+          </w:p>
+        </w:tc>
+        <w:tc>
+          <w:tcPr>
+            <w:tcW w:w="1932" w:type="dxa"/>
+          </w:tcPr>
+          <w:p>
+            <w:pPr>
+              <w:pStyle w:val="Geenafstand"/>
+              <w:cnfStyle w:val="000000000000" w:firstRow="0" w:lastRow="0" w:firstColumn="0" w:lastColumn="0" w:oddVBand="0" w:evenVBand="0" w:oddHBand="0" w:evenHBand="0" w:firstRowFirstColumn="0" w:firstRowLastColumn="0" w:lastRowFirstColumn="0" w:lastRowLastColumn="0"/>
+            </w:pPr>
+            <w:r>
+              <w:t>Hooft C.</w:t>
+            </w:r>
           </w:p>
         </w:tc>
       </w:tr>
     </w:tbl>
     <w:p>
       <w:pPr>
-        <w:pStyle w:val="Geenafstand"/>
-      </w:pPr>
-    </w:p>
-    <w:p>
-      <w:pPr>
         <w:pStyle w:val="Kop1"/>
       </w:pPr>
       <w:r>
-        <w:t xml:space="preserve">Samenvatting </w:t>
-      </w:r>
-    </w:p>
-    <w:p>
-      <w:r>
-        <w:rPr>
-          <w:lang w:val="en-US"/>
-        </w:rPr>
+        <w:t>Wat staat er in dit document?</w:t>
+      </w:r>
+    </w:p>
+    <w:p>
+      <w:r>
         <w:t>Dit</w:t>
       </w:r>
       <w:r>
-        <w:rPr>
-          <w:lang w:val="en-US"/>
-        </w:rPr>
-        <w:t xml:space="preserve"> document is een analyse van local multiplayer. </w:t>
-      </w:r>
-      <w:r>
-        <w:t xml:space="preserve">Dit is een manier waarop twee spelers op dezelfde computers </w:t>
+        <w:t xml:space="preserve"> document is een analyse van </w:t>
+      </w:r>
+      <w:r>
+        <w:t>lokaal</w:t>
+      </w:r>
+      <w:r>
+        <w:t xml:space="preserve"> multiplayer. Dit is een manier waarop twee spelers op dezelfde computers </w:t>
       </w:r>
       <w:r>
         <w:t>kunnen</w:t>
@@ -423,112 +457,203 @@
     </w:p>
     <w:p/>
     <w:p>
-      <w:pPr>
-        <w:pStyle w:val="Geenafstand"/>
-        <w:rPr>
-          <w:lang w:val="nl-NL"/>
-        </w:rPr>
-      </w:pPr>
-      <w:r>
-        <w:rPr>
-          <w:lang w:val="nl-NL"/>
-        </w:rPr>
-        <w:t>Er zijn 2 spelers. Die 2 spelers krijgen om en om de beurt om een zet te doen. Dus word het afgewisseld van speler 1 naar speler 2 de hele game door totdat het spel is voltooid.</w:t>
-      </w:r>
-    </w:p>
-    <w:p>
-      <w:pPr>
-        <w:pStyle w:val="Geenafstand"/>
-        <w:rPr>
-          <w:lang w:val="nl-NL"/>
-        </w:rPr>
-      </w:pPr>
-      <w:r>
-        <w:rPr>
-          <w:lang w:val="nl-NL"/>
-        </w:rPr>
-        <w:t xml:space="preserve">1 uitzondering:  als speler1/2 in een zet 2 dezelfde kaarten heeft. Moet de speler die de beurt had de beurt houden totdat hij weer 2 verschillende kaarten aantikt. De zetten per speler worden geteld. </w:t>
-      </w:r>
-    </w:p>
-    <w:p>
-      <w:pPr>
-        <w:pStyle w:val="Geenafstand"/>
-      </w:pPr>
-    </w:p>
-    <w:p>
-      <w:pPr>
-        <w:pStyle w:val="Geenafstand"/>
-        <w:rPr>
-          <w:lang w:val="nl-NL"/>
-        </w:rPr>
-      </w:pPr>
-    </w:p>
-    <w:p>
-      <w:pPr>
-        <w:pStyle w:val="Geenafstand"/>
-        <w:ind w:left="360"/>
-        <w:rPr>
-          <w:lang w:val="nl-NL"/>
-        </w:rPr>
-      </w:pPr>
-    </w:p>
-    <w:p>
-      <w:pPr>
-        <w:pStyle w:val="Geenafstand"/>
+      <w:r>
+        <w:t xml:space="preserve">In dit document </w:t>
+      </w:r>
+      <w:r>
+        <w:t>wordt</w:t>
+      </w:r>
+      <w:r>
+        <w:t xml:space="preserve"> uitgelegd:</w:t>
+      </w:r>
+    </w:p>
+    <w:p>
+      <w:pPr>
+        <w:pStyle w:val="Lijstalinea"/>
         <w:numPr>
           <w:ilvl w:val="0"/>
-          <w:numId w:val="1"/>
+          <w:numId w:val="2"/>
         </w:numPr>
-        <w:rPr>
-          <w:lang w:val="nl-NL"/>
-        </w:rPr>
-      </w:pPr>
-      <w:r>
-        <w:rPr>
-          <w:lang w:val="nl-NL"/>
-        </w:rPr>
-        <w:t xml:space="preserve">Hoe doe je dit? Voorbeeld </w:t>
-      </w:r>
-      <w:r>
-        <w:rPr>
-          <w:lang w:val="nl-NL"/>
-        </w:rPr>
-        <w:t>codes</w:t>
-      </w:r>
-    </w:p>
-    <w:p>
-      <w:pPr>
-        <w:pStyle w:val="Geenafstand"/>
-        <w:rPr>
-          <w:lang w:val="nl-NL"/>
-        </w:rPr>
-      </w:pPr>
-      <w:r>
-        <w:rPr>
-          <w:lang w:val="nl-NL"/>
-        </w:rPr>
-        <w:t>Je begint met alles een waarde te geven Zoals hieronder:</w:t>
-      </w:r>
-    </w:p>
-    <w:p>
-      <w:pPr>
-        <w:pStyle w:val="Geenafstand"/>
-        <w:rPr>
-          <w:lang w:val="nl-NL"/>
-        </w:rPr>
-      </w:pPr>
-    </w:p>
-    <w:p>
-      <w:pPr>
-        <w:pStyle w:val="Geenafstand"/>
-        <w:rPr>
-          <w:i/>
-          <w:lang w:val="nl-NL"/>
-        </w:rPr>
-      </w:pPr>
-      <w:r>
-        <w:rPr>
-          <w:i/>
+      </w:pPr>
+      <w:r>
+        <w:t>Wat lokale multiplayer inhoud</w:t>
+      </w:r>
+    </w:p>
+    <w:p>
+      <w:pPr>
+        <w:pStyle w:val="Lijstalinea"/>
+        <w:numPr>
+          <w:ilvl w:val="0"/>
+          <w:numId w:val="2"/>
+        </w:numPr>
+      </w:pPr>
+      <w:r>
+        <w:t>Wat</w:t>
+      </w:r>
+      <w:r>
+        <w:t xml:space="preserve"> er gedaan moet worden om </w:t>
+      </w:r>
+      <w:r>
+        <w:t xml:space="preserve">dit </w:t>
+      </w:r>
+      <w:r>
+        <w:t>te maken</w:t>
+      </w:r>
+    </w:p>
+    <w:p>
+      <w:pPr>
+        <w:pStyle w:val="Lijstalinea"/>
+        <w:numPr>
+          <w:ilvl w:val="0"/>
+          <w:numId w:val="2"/>
+        </w:numPr>
+      </w:pPr>
+      <w:r>
+        <w:t>Hoe dit bereikt kan worden</w:t>
+      </w:r>
+    </w:p>
+    <w:p>
+      <w:pPr>
+        <w:pStyle w:val="Lijstalinea"/>
+        <w:numPr>
+          <w:ilvl w:val="0"/>
+          <w:numId w:val="2"/>
+        </w:numPr>
+      </w:pPr>
+      <w:r>
+        <w:t>Hoe dit makkelijk gelinkt kan worden met score</w:t>
+      </w:r>
+    </w:p>
+    <w:p>
+      <w:pPr>
+        <w:pStyle w:val="Kop1"/>
+      </w:pPr>
+      <w:r>
+        <w:t>Wat is lokale multiplayer?</w:t>
+      </w:r>
+    </w:p>
+    <w:p>
+      <w:r>
+        <w:t>Bij lokale multiplayer zijn er twee spelers. Deze spelers spelen om de beurt.</w:t>
+      </w:r>
+    </w:p>
+    <w:p>
+      <w:r>
+        <w:t xml:space="preserve">Een beurt is over wanneer een speler niet twee dezelfde kaarten selecteert. </w:t>
+      </w:r>
+    </w:p>
+    <w:p/>
+    <w:p>
+      <w:pPr>
+        <w:pStyle w:val="Kop1"/>
+      </w:pPr>
+      <w:r>
+        <w:t>Wat moet er gedaan worden om dit te maken?</w:t>
+      </w:r>
+    </w:p>
+    <w:p>
+      <w:pPr>
+        <w:pStyle w:val="Lijstalinea"/>
+        <w:numPr>
+          <w:ilvl w:val="0"/>
+          <w:numId w:val="2"/>
+        </w:numPr>
+      </w:pPr>
+      <w:r>
+        <w:t>Beurten bijhouden van spelers</w:t>
+      </w:r>
+    </w:p>
+    <w:p>
+      <w:pPr>
+        <w:pStyle w:val="Lijstalinea"/>
+        <w:numPr>
+          <w:ilvl w:val="0"/>
+          <w:numId w:val="2"/>
+        </w:numPr>
+      </w:pPr>
+      <w:r>
+        <w:t>Beurt aan de andere speler geven wanneer er niet twee dezelfde soort kaarten geselecteerd worden</w:t>
+      </w:r>
+    </w:p>
+    <w:p>
+      <w:pPr>
+        <w:pStyle w:val="Lijstalinea"/>
+        <w:numPr>
+          <w:ilvl w:val="0"/>
+          <w:numId w:val="2"/>
+        </w:numPr>
+      </w:pPr>
+      <w:r>
+        <w:t>Het aantal goed gekoppelde kaarten bijhouden</w:t>
+      </w:r>
+    </w:p>
+    <w:p>
+      <w:pPr>
+        <w:pStyle w:val="Lijstalinea"/>
+        <w:numPr>
+          <w:ilvl w:val="0"/>
+          <w:numId w:val="2"/>
+        </w:numPr>
+      </w:pPr>
+      <w:r>
+        <w:t xml:space="preserve">Tijdens het spel kunnen checken welke speler aan de beurt </w:t>
+      </w:r>
+      <w:r>
+        <w:t>is</w:t>
+      </w:r>
+      <w:bookmarkStart w:id="0" w:name="_GoBack"/>
+      <w:bookmarkEnd w:id="0"/>
+      <w:r>
+        <w:br w:type="page"/>
+      </w:r>
+    </w:p>
+    <w:p>
+      <w:pPr>
+        <w:pStyle w:val="Kop1"/>
+      </w:pPr>
+      <w:r>
+        <w:lastRenderedPageBreak/>
+        <w:t>Hoe kan je dit bereiken?</w:t>
+      </w:r>
+    </w:p>
+    <w:p>
+      <w:pPr>
+        <w:pStyle w:val="Kop2"/>
+      </w:pPr>
+      <w:r>
+        <w:t>Beurten bijhouden</w:t>
+      </w:r>
+    </w:p>
+    <w:p>
+      <w:pPr>
+        <w:pStyle w:val="Geenafstand"/>
+        <w:rPr>
+          <w:lang w:val="nl-NL"/>
+        </w:rPr>
+      </w:pPr>
+      <w:r>
+        <w:rPr>
+          <w:lang w:val="nl-NL"/>
+        </w:rPr>
+        <w:t xml:space="preserve">Je begint met alles een waarde te geven </w:t>
+      </w:r>
+      <w:r>
+        <w:rPr>
+          <w:lang w:val="nl-NL"/>
+        </w:rPr>
+        <w:t>zoals hieronder.</w:t>
+      </w:r>
+    </w:p>
+    <w:p>
+      <w:pPr>
+        <w:pStyle w:val="Geenafstand"/>
+        <w:rPr>
+          <w:lang w:val="nl-NL"/>
+        </w:rPr>
+      </w:pPr>
+      <w:r>
+        <w:rPr>
+          <w:noProof/>
           <w:lang w:val="nl-NL"/>
         </w:rPr>
         <w:drawing>
@@ -572,23 +697,32 @@
       <w:pPr>
         <w:pStyle w:val="Geenafstand"/>
         <w:rPr>
-          <w:i/>
-          <w:lang w:val="nl-NL"/>
-        </w:rPr>
-      </w:pPr>
-    </w:p>
-    <w:p>
-      <w:pPr>
-        <w:pStyle w:val="Geenafstand"/>
-        <w:rPr>
-          <w:lang w:val="nl-NL"/>
-        </w:rPr>
-      </w:pPr>
-      <w:r>
-        <w:rPr>
-          <w:lang w:val="nl-NL"/>
-        </w:rPr>
-        <w:t>Als er 2 dezelfde kaarten zijn gebeurt er niks:</w:t>
+          <w:lang w:val="nl-NL"/>
+        </w:rPr>
+      </w:pPr>
+      <w:r>
+        <w:rPr>
+          <w:lang w:val="nl-NL"/>
+        </w:rPr>
+        <w:t>Als er 2 dezelf</w:t>
+      </w:r>
+      <w:r>
+        <w:rPr>
+          <w:lang w:val="nl-NL"/>
+        </w:rPr>
+        <w:t xml:space="preserve">de kaarten zijn </w:t>
+      </w:r>
+      <w:r>
+        <w:rPr>
+          <w:lang w:val="nl-NL"/>
+        </w:rPr>
+        <w:t>gebeurd</w:t>
+      </w:r>
+      <w:r>
+        <w:rPr>
+          <w:lang w:val="nl-NL"/>
+        </w:rPr>
+        <w:t xml:space="preserve"> er niks.</w:t>
       </w:r>
       <w:r>
         <w:rPr>
@@ -598,6 +732,7 @@
       </w:r>
       <w:r>
         <w:rPr>
+          <w:noProof/>
           <w:lang w:val="nl-NL"/>
         </w:rPr>
         <w:drawing>
@@ -641,75 +776,45 @@
       <w:pPr>
         <w:pStyle w:val="Geenafstand"/>
         <w:rPr>
-          <w:i/>
-          <w:lang w:val="nl-NL"/>
-        </w:rPr>
-      </w:pPr>
-    </w:p>
-    <w:p>
-      <w:pPr>
-        <w:pStyle w:val="Geenafstand"/>
-        <w:rPr>
-          <w:i/>
-          <w:lang w:val="nl-NL"/>
-        </w:rPr>
-      </w:pPr>
-    </w:p>
-    <w:p>
-      <w:pPr>
-        <w:pStyle w:val="Geenafstand"/>
-        <w:rPr>
-          <w:lang w:val="nl-NL"/>
-        </w:rPr>
-      </w:pPr>
-      <w:r>
-        <w:rPr>
-          <w:lang w:val="nl-NL"/>
-        </w:rPr>
-        <w:t>Als de kaarten niet hetzelfde zijn Moet de andere speler de beurt krijgen, dat doe je zo:</w:t>
-      </w:r>
-    </w:p>
-    <w:p>
-      <w:pPr>
-        <w:pStyle w:val="Geenafstand"/>
-        <w:rPr>
-          <w:lang w:val="nl-NL"/>
-        </w:rPr>
-      </w:pPr>
-      <w:r>
-        <w:rPr>
-          <w:i/>
-          <w:lang w:val="nl-NL"/>
-        </w:rPr>
-        <w:t xml:space="preserve">in de else: </w:t>
-      </w:r>
-      <w:r>
-        <w:rPr>
-          <w:lang w:val="nl-NL"/>
-        </w:rPr>
-        <w:t>als de beurt aan speler1 is, dan word de beurt aan speler 2 gegeven. En andersom.</w:t>
-      </w:r>
-      <w:r>
-        <w:rPr>
-          <w:lang w:val="nl-NL"/>
-        </w:rPr>
-        <w:br/>
-      </w:r>
-      <w:r>
-        <w:rPr>
-          <w:lang w:val="nl-NL"/>
-        </w:rPr>
-        <w:br/>
-      </w:r>
-      <w:r>
-        <w:rPr>
+          <w:lang w:val="nl-NL"/>
+        </w:rPr>
+      </w:pPr>
+      <w:r>
+        <w:rPr>
+          <w:lang w:val="nl-NL"/>
+        </w:rPr>
+        <w:t xml:space="preserve">Daarnaast geef tel je de beurten wanneer de kaarten niet hetzelfde zijn en krijg dus </w:t>
+      </w:r>
+      <w:r>
+        <w:rPr>
+          <w:lang w:val="nl-NL"/>
+        </w:rPr>
+        <w:t>de speler die de beurt had een s</w:t>
+      </w:r>
+      <w:r>
+        <w:rPr>
+          <w:lang w:val="nl-NL"/>
+        </w:rPr>
+        <w:t>et erbij op.</w:t>
+      </w:r>
+    </w:p>
+    <w:p>
+      <w:pPr>
+        <w:pStyle w:val="Geenafstand"/>
+        <w:rPr>
+          <w:lang w:val="nl-NL"/>
+        </w:rPr>
+      </w:pPr>
+      <w:r>
+        <w:rPr>
+          <w:noProof/>
           <w:lang w:val="nl-NL"/>
         </w:rPr>
         <w:drawing>
-          <wp:inline distT="0" distB="0" distL="0" distR="0" wp14:anchorId="0DC430E7" wp14:editId="3A94C225">
-            <wp:extent cx="3238666" cy="2343270"/>
-            <wp:effectExtent l="0" t="0" r="0" b="0"/>
-            <wp:docPr id="5" name="Afbeelding 5"/>
+          <wp:inline distT="0" distB="0" distL="0" distR="0" wp14:anchorId="62D59526" wp14:editId="36C7B63C">
+            <wp:extent cx="3314870" cy="2432175"/>
+            <wp:effectExtent l="0" t="0" r="0" b="6350"/>
+            <wp:docPr id="6" name="Afbeelding 6"/>
             <wp:cNvGraphicFramePr>
               <a:graphicFrameLocks xmlns:a="http://schemas.openxmlformats.org/drawingml/2006/main" noChangeAspect="1"/>
             </wp:cNvGraphicFramePr>
@@ -729,7 +834,7 @@
                   <pic:spPr>
                     <a:xfrm>
                       <a:off x="0" y="0"/>
-                      <a:ext cx="3238666" cy="2343270"/>
+                      <a:ext cx="3314870" cy="2432175"/>
                     </a:xfrm>
                     <a:prstGeom prst="rect">
                       <a:avLst/>
@@ -741,51 +846,20 @@
           </wp:inline>
         </w:drawing>
       </w:r>
-    </w:p>
-    <w:p>
-      <w:pPr>
-        <w:pStyle w:val="Geenafstand"/>
-        <w:rPr>
-          <w:lang w:val="nl-NL"/>
-        </w:rPr>
-      </w:pPr>
-    </w:p>
-    <w:p>
-      <w:pPr>
-        <w:pStyle w:val="Geenafstand"/>
-        <w:rPr>
-          <w:i/>
-          <w:lang w:val="nl-NL"/>
-        </w:rPr>
-      </w:pPr>
-    </w:p>
-    <w:p>
-      <w:pPr>
-        <w:pStyle w:val="Geenafstand"/>
-        <w:rPr>
-          <w:lang w:val="nl-NL"/>
-        </w:rPr>
-      </w:pPr>
-      <w:r>
-        <w:rPr>
-          <w:lang w:val="nl-NL"/>
-        </w:rPr>
-        <w:t>Daarnaast geef tel je de beurten wanneer de kaarten niet hetzelfde zijn en krijg dus de speler die de beurt had een Set erbij op.</w:t>
-      </w:r>
-    </w:p>
-    <w:p>
-      <w:pPr>
-        <w:pStyle w:val="Geenafstand"/>
-        <w:rPr>
-          <w:lang w:val="nl-NL"/>
-        </w:rPr>
-      </w:pPr>
-      <w:r>
-        <w:rPr>
+      <w:r>
+        <w:rPr>
+          <w:noProof/>
+          <w:lang w:val="nl-NL"/>
+        </w:rPr>
+        <w:t xml:space="preserve"> </w:t>
+      </w:r>
+      <w:r>
+        <w:rPr>
+          <w:noProof/>
           <w:lang w:val="nl-NL"/>
         </w:rPr>
         <w:drawing>
-          <wp:inline distT="0" distB="0" distL="0" distR="0" wp14:anchorId="759E18F4" wp14:editId="4D3047A5">
+          <wp:inline distT="0" distB="0" distL="0" distR="0" wp14:anchorId="47B9C54A" wp14:editId="3CD28B77">
             <wp:extent cx="1339919" cy="285765"/>
             <wp:effectExtent l="0" t="0" r="0" b="0"/>
             <wp:docPr id="7" name="Afbeelding 7"/>
@@ -823,30 +897,110 @@
     </w:p>
     <w:p>
       <w:pPr>
-        <w:pStyle w:val="Geenafstand"/>
-        <w:rPr>
-          <w:lang w:val="nl-NL"/>
-        </w:rPr>
-      </w:pPr>
-    </w:p>
-    <w:p>
-      <w:pPr>
-        <w:pStyle w:val="Geenafstand"/>
-        <w:rPr>
-          <w:i/>
-          <w:lang w:val="nl-NL"/>
-        </w:rPr>
-      </w:pPr>
-      <w:r>
-        <w:rPr>
-          <w:i/>
+        <w:rPr>
+          <w:rFonts w:asciiTheme="majorHAnsi" w:eastAsiaTheme="majorEastAsia" w:hAnsiTheme="majorHAnsi" w:cstheme="majorBidi"/>
+          <w:sz w:val="32"/>
+          <w:szCs w:val="26"/>
+        </w:rPr>
+      </w:pPr>
+      <w:r>
+        <w:br w:type="page"/>
+      </w:r>
+    </w:p>
+    <w:p>
+      <w:pPr>
+        <w:pStyle w:val="Kop2"/>
+      </w:pPr>
+      <w:r>
+        <w:lastRenderedPageBreak/>
+        <w:t>Beurt aan de andere speler geven wanneer er niet twee dezelfde soort kaarten geselecteerd worden</w:t>
+      </w:r>
+    </w:p>
+    <w:p>
+      <w:pPr>
+        <w:pStyle w:val="Geenafstand"/>
+        <w:rPr>
+          <w:lang w:val="nl-NL"/>
+        </w:rPr>
+      </w:pPr>
+      <w:r>
+        <w:rPr>
+          <w:lang w:val="nl-NL"/>
+        </w:rPr>
+        <w:t xml:space="preserve">Als de kaarten niet hetzelfde zijn </w:t>
+      </w:r>
+      <w:r>
+        <w:rPr>
+          <w:lang w:val="nl-NL"/>
+        </w:rPr>
+        <w:t>m</w:t>
+      </w:r>
+      <w:r>
+        <w:rPr>
+          <w:lang w:val="nl-NL"/>
+        </w:rPr>
+        <w:t>oet de andere spele</w:t>
+      </w:r>
+      <w:r>
+        <w:rPr>
+          <w:lang w:val="nl-NL"/>
+        </w:rPr>
+        <w:t>r de beurt krijgen.</w:t>
+      </w:r>
+    </w:p>
+    <w:p>
+      <w:pPr>
+        <w:pStyle w:val="Geenafstand"/>
+        <w:rPr>
+          <w:lang w:val="nl-NL"/>
+        </w:rPr>
+      </w:pPr>
+      <w:r>
+        <w:rPr>
+          <w:lang w:val="nl-NL"/>
+        </w:rPr>
+        <w:t>D</w:t>
+      </w:r>
+      <w:r>
+        <w:rPr>
+          <w:lang w:val="nl-NL"/>
+        </w:rPr>
+        <w:t xml:space="preserve">at doe je </w:t>
+      </w:r>
+      <w:r>
+        <w:rPr>
+          <w:lang w:val="nl-NL"/>
+        </w:rPr>
+        <w:t xml:space="preserve">in de </w:t>
+      </w:r>
+      <w:r>
+        <w:rPr>
+          <w:lang w:val="nl-NL"/>
+        </w:rPr>
+        <w:t>Else</w:t>
+      </w:r>
+      <w:r>
+        <w:rPr>
+          <w:lang w:val="nl-NL"/>
+        </w:rPr>
+        <w:t>:</w:t>
+      </w:r>
+      <w:r>
+        <w:rPr>
+          <w:lang w:val="nl-NL"/>
+        </w:rPr>
+        <w:br/>
+      </w:r>
+      <w:r>
+        <w:rPr>
+          <w:noProof/>
           <w:lang w:val="nl-NL"/>
         </w:rPr>
         <w:drawing>
-          <wp:inline distT="0" distB="0" distL="0" distR="0" wp14:anchorId="30315A50" wp14:editId="70628F0B">
-            <wp:extent cx="3314870" cy="2432175"/>
-            <wp:effectExtent l="0" t="0" r="0" b="6350"/>
-            <wp:docPr id="6" name="Afbeelding 6"/>
+          <wp:inline distT="0" distB="0" distL="0" distR="0" wp14:anchorId="0DC430E7" wp14:editId="3A94C225">
+            <wp:extent cx="3238666" cy="2343270"/>
+            <wp:effectExtent l="0" t="0" r="0" b="0"/>
+            <wp:docPr id="5" name="Afbeelding 5"/>
             <wp:cNvGraphicFramePr>
               <a:graphicFrameLocks xmlns:a="http://schemas.openxmlformats.org/drawingml/2006/main" noChangeAspect="1"/>
             </wp:cNvGraphicFramePr>
@@ -866,7 +1020,7 @@
                   <pic:spPr>
                     <a:xfrm>
                       <a:off x="0" y="0"/>
-                      <a:ext cx="3314870" cy="2432175"/>
+                      <a:ext cx="3238666" cy="2343270"/>
                     </a:xfrm>
                     <a:prstGeom prst="rect">
                       <a:avLst/>
@@ -883,96 +1037,6 @@
       <w:pPr>
         <w:pStyle w:val="Geenafstand"/>
         <w:rPr>
-          <w:i/>
-          <w:lang w:val="nl-NL"/>
-        </w:rPr>
-      </w:pPr>
-    </w:p>
-    <w:p>
-      <w:pPr>
-        <w:pStyle w:val="Geenafstand"/>
-        <w:rPr>
-          <w:i/>
-          <w:lang w:val="nl-NL"/>
-        </w:rPr>
-      </w:pPr>
-    </w:p>
-    <w:p>
-      <w:pPr>
-        <w:pStyle w:val="Geenafstand"/>
-        <w:rPr>
-          <w:lang w:val="nl-NL"/>
-        </w:rPr>
-      </w:pPr>
-    </w:p>
-    <w:p>
-      <w:pPr>
-        <w:pStyle w:val="Geenafstand"/>
-        <w:rPr>
-          <w:lang w:val="nl-NL"/>
-        </w:rPr>
-      </w:pPr>
-    </w:p>
-    <w:p>
-      <w:pPr>
-        <w:pStyle w:val="Geenafstand"/>
-        <w:rPr>
-          <w:lang w:val="nl-NL"/>
-        </w:rPr>
-      </w:pPr>
-    </w:p>
-    <w:p>
-      <w:pPr>
-        <w:pStyle w:val="Geenafstand"/>
-        <w:rPr>
-          <w:lang w:val="nl-NL"/>
-        </w:rPr>
-      </w:pPr>
-    </w:p>
-    <w:p>
-      <w:pPr>
-        <w:pStyle w:val="Geenafstand"/>
-        <w:rPr>
-          <w:lang w:val="nl-NL"/>
-        </w:rPr>
-      </w:pPr>
-    </w:p>
-    <w:p>
-      <w:pPr>
-        <w:pStyle w:val="Geenafstand"/>
-        <w:rPr>
-          <w:lang w:val="nl-NL"/>
-        </w:rPr>
-      </w:pPr>
-    </w:p>
-    <w:p>
-      <w:pPr>
-        <w:pStyle w:val="Geenafstand"/>
-        <w:rPr>
-          <w:lang w:val="nl-NL"/>
-        </w:rPr>
-      </w:pPr>
-    </w:p>
-    <w:p>
-      <w:pPr>
-        <w:pStyle w:val="Geenafstand"/>
-        <w:rPr>
-          <w:lang w:val="nl-NL"/>
-        </w:rPr>
-      </w:pPr>
-    </w:p>
-    <w:p>
-      <w:pPr>
-        <w:pStyle w:val="Geenafstand"/>
-        <w:rPr>
-          <w:lang w:val="nl-NL"/>
-        </w:rPr>
-      </w:pPr>
-    </w:p>
-    <w:p>
-      <w:pPr>
-        <w:pStyle w:val="Geenafstand"/>
-        <w:rPr>
           <w:lang w:val="nl-NL"/>
         </w:rPr>
       </w:pPr>
@@ -995,13 +1059,12 @@
       <w:pPr>
         <w:pStyle w:val="Geenafstand"/>
         <w:rPr>
-          <w:i/>
-          <w:lang w:val="nl-NL"/>
-        </w:rPr>
-      </w:pPr>
-      <w:r>
-        <w:rPr>
-          <w:i/>
+          <w:lang w:val="nl-NL"/>
+        </w:rPr>
+      </w:pPr>
+      <w:r>
+        <w:rPr>
+          <w:noProof/>
           <w:lang w:val="nl-NL"/>
         </w:rPr>
         <w:drawing>
@@ -1042,13 +1105,18 @@
       </w:r>
     </w:p>
     <w:p>
-      <w:pPr>
-        <w:pStyle w:val="Geenafstand"/>
-        <w:rPr>
-          <w:i/>
-          <w:lang w:val="nl-NL"/>
-        </w:rPr>
-      </w:pPr>
+      <w:r>
+        <w:br w:type="page"/>
+      </w:r>
+    </w:p>
+    <w:p>
+      <w:pPr>
+        <w:pStyle w:val="Kop2"/>
+      </w:pPr>
+      <w:r>
+        <w:lastRenderedPageBreak/>
+        <w:t>Het aantal goed gekoppelde kaarten bijhouden</w:t>
+      </w:r>
     </w:p>
     <w:p>
       <w:pPr>
@@ -1073,6 +1141,7 @@
       </w:pPr>
       <w:r>
         <w:rPr>
+          <w:noProof/>
           <w:lang w:val="nl-NL"/>
         </w:rPr>
         <w:drawing>
@@ -1119,16 +1188,9 @@
           <w:lang w:val="nl-NL"/>
         </w:rPr>
       </w:pPr>
-    </w:p>
-    <w:p>
-      <w:pPr>
-        <w:pStyle w:val="Geenafstand"/>
-        <w:rPr>
-          <w:lang w:val="nl-NL"/>
-        </w:rPr>
-      </w:pPr>
-      <w:r>
-        <w:rPr>
+      <w:r>
+        <w:rPr>
+          <w:noProof/>
           <w:lang w:val="nl-NL"/>
         </w:rPr>
         <w:drawing>
@@ -1193,39 +1255,163 @@
         <w:rPr>
           <w:lang w:val="nl-NL"/>
         </w:rPr>
-        <w:t>Omdat dit niet samengaat met de singleplayer highscores word hier een multiplayer highscores voor gemaakt</w:t>
-      </w:r>
-      <w:r>
-        <w:rPr>
-          <w:lang w:val="nl-NL"/>
-        </w:rPr>
-        <w:t>. In deze highscores komen het aantal Memories en het aantal zetten te staan van de winnende speler.</w:t>
-      </w:r>
-    </w:p>
-    <w:p>
-      <w:pPr>
-        <w:pStyle w:val="Geenafstand"/>
-        <w:rPr>
-          <w:lang w:val="nl-NL"/>
-        </w:rPr>
-      </w:pPr>
-    </w:p>
-    <w:p>
-      <w:pPr>
-        <w:pStyle w:val="Geenafstand"/>
-      </w:pPr>
-      <w:r>
-        <w:t>Tijdens het spel check je of speler 1 of 2 aan de beurt is, dit kan bijvoorbeeld zo:</w:t>
-      </w:r>
-    </w:p>
-    <w:p>
-      <w:pPr>
-        <w:pStyle w:val="Geenafstand"/>
-      </w:pPr>
-    </w:p>
-    <w:p>
-      <w:pPr>
-        <w:pStyle w:val="Geenafstand"/>
+        <w:t xml:space="preserve">Omdat dit niet samengaat met de singleplayer highscores </w:t>
+      </w:r>
+      <w:r>
+        <w:rPr>
+          <w:lang w:val="nl-NL"/>
+        </w:rPr>
+        <w:t>wordt</w:t>
+      </w:r>
+      <w:r>
+        <w:rPr>
+          <w:lang w:val="nl-NL"/>
+        </w:rPr>
+        <w:t xml:space="preserve"> hier een </w:t>
+      </w:r>
+      <w:r>
+        <w:rPr>
+          <w:lang w:val="nl-NL"/>
+        </w:rPr>
+        <w:t xml:space="preserve">aparte </w:t>
+      </w:r>
+      <w:r>
+        <w:rPr>
+          <w:lang w:val="nl-NL"/>
+        </w:rPr>
+        <w:t>highscores voor gemaakt</w:t>
+      </w:r>
+      <w:r>
+        <w:rPr>
+          <w:lang w:val="nl-NL"/>
+        </w:rPr>
+        <w:t xml:space="preserve">. In deze highscores komen </w:t>
+      </w:r>
+    </w:p>
+    <w:p>
+      <w:pPr>
+        <w:pStyle w:val="Geenafstand"/>
+        <w:numPr>
+          <w:ilvl w:val="0"/>
+          <w:numId w:val="2"/>
+        </w:numPr>
+        <w:rPr>
+          <w:lang w:val="nl-NL"/>
+        </w:rPr>
+      </w:pPr>
+      <w:r>
+        <w:rPr>
+          <w:lang w:val="nl-NL"/>
+        </w:rPr>
+        <w:t>H</w:t>
+      </w:r>
+      <w:r>
+        <w:rPr>
+          <w:lang w:val="nl-NL"/>
+        </w:rPr>
+        <w:t xml:space="preserve">et aantal Memories </w:t>
+      </w:r>
+    </w:p>
+    <w:p>
+      <w:pPr>
+        <w:pStyle w:val="Geenafstand"/>
+        <w:numPr>
+          <w:ilvl w:val="0"/>
+          <w:numId w:val="2"/>
+        </w:numPr>
+        <w:rPr>
+          <w:lang w:val="nl-NL"/>
+        </w:rPr>
+      </w:pPr>
+      <w:r>
+        <w:rPr>
+          <w:lang w:val="nl-NL"/>
+        </w:rPr>
+        <w:t>H</w:t>
+      </w:r>
+      <w:r>
+        <w:rPr>
+          <w:lang w:val="nl-NL"/>
+        </w:rPr>
+        <w:t xml:space="preserve">et aantal zetten </w:t>
+      </w:r>
+      <w:r>
+        <w:rPr>
+          <w:lang w:val="nl-NL"/>
+        </w:rPr>
+        <w:t>te staan van de winnende speler en de verliezer</w:t>
+      </w:r>
+    </w:p>
+    <w:p>
+      <w:pPr>
+        <w:pStyle w:val="Geenafstand"/>
+        <w:numPr>
+          <w:ilvl w:val="0"/>
+          <w:numId w:val="2"/>
+        </w:numPr>
+        <w:rPr>
+          <w:lang w:val="nl-NL"/>
+        </w:rPr>
+      </w:pPr>
+      <w:r>
+        <w:rPr>
+          <w:lang w:val="nl-NL"/>
+        </w:rPr>
+        <w:t>Naam van degene die de score heeft behaald</w:t>
+      </w:r>
+    </w:p>
+    <w:p>
+      <w:pPr>
+        <w:pStyle w:val="Geenafstand"/>
+        <w:numPr>
+          <w:ilvl w:val="0"/>
+          <w:numId w:val="2"/>
+        </w:numPr>
+        <w:rPr>
+          <w:lang w:val="nl-NL"/>
+        </w:rPr>
+      </w:pPr>
+      <w:r>
+        <w:rPr>
+          <w:lang w:val="nl-NL"/>
+        </w:rPr>
+        <w:t>Let op deze manier werkt alleen bij twee spelers!</w:t>
+      </w:r>
+    </w:p>
+    <w:p>
+      <w:r>
+        <w:br w:type="page"/>
+      </w:r>
+    </w:p>
+    <w:p>
+      <w:pPr>
+        <w:pStyle w:val="Kop2"/>
+      </w:pPr>
+      <w:r>
+        <w:lastRenderedPageBreak/>
+        <w:t>Tijdens het spel kunnen checken welke speler aan de beurt is</w:t>
+      </w:r>
+    </w:p>
+    <w:p>
+      <w:pPr>
+        <w:pStyle w:val="Geenafstand"/>
+        <w:rPr>
+          <w:lang w:val="nl-NL"/>
+        </w:rPr>
+      </w:pPr>
+      <w:r>
+        <w:rPr>
+          <w:lang w:val="nl-NL"/>
+        </w:rPr>
+        <w:t>Als je wilt weten welke speler er aan de beurt is kan dit zo gecheckt worden:</w:t>
+      </w:r>
+    </w:p>
+    <w:p>
+      <w:pPr>
+        <w:pStyle w:val="Geenafstand"/>
+        <w:rPr>
+          <w:lang w:val="nl-NL"/>
+        </w:rPr>
       </w:pPr>
       <w:r>
         <w:rPr>
@@ -1303,420 +1489,113 @@
           <w:lang w:val="nl-NL"/>
         </w:rPr>
       </w:pPr>
-      <w:r>
-        <w:rPr>
-          <w:lang w:val="nl-NL"/>
-        </w:rPr>
-        <w:br w:type="textWrapping" w:clear="all"/>
-      </w:r>
-    </w:p>
-    <w:p>
-      <w:pPr>
-        <w:pStyle w:val="Geenafstand"/>
-        <w:rPr>
-          <w:lang w:val="nl-NL"/>
-        </w:rPr>
-      </w:pPr>
-      <w:r>
-        <w:rPr>
-          <w:lang w:val="nl-NL"/>
-        </w:rPr>
-        <w:t>Use Case:</w:t>
-      </w:r>
+    </w:p>
+    <w:p>
+      <w:pPr>
+        <w:pStyle w:val="Geenafstand"/>
+        <w:rPr>
+          <w:lang w:val="nl-NL"/>
+        </w:rPr>
+      </w:pPr>
       <w:r>
         <w:rPr>
           <w:lang w:val="nl-NL"/>
         </w:rPr>
         <w:br/>
       </w:r>
-      <w:r>
-        <w:rPr>
-          <w:lang w:val="nl-NL"/>
-        </w:rPr>
-        <w:drawing>
-          <wp:inline distT="0" distB="0" distL="0" distR="0" wp14:anchorId="70200B34" wp14:editId="5249F84A">
-            <wp:extent cx="5727700" cy="3434080"/>
-            <wp:effectExtent l="0" t="0" r="6350" b="0"/>
-            <wp:docPr id="1" name="Afbeelding 1"/>
-            <wp:cNvGraphicFramePr>
-              <a:graphicFrameLocks xmlns:a="http://schemas.openxmlformats.org/drawingml/2006/main" noChangeAspect="1"/>
-            </wp:cNvGraphicFramePr>
-            <a:graphic xmlns:a="http://schemas.openxmlformats.org/drawingml/2006/main">
-              <a:graphicData uri="http://schemas.openxmlformats.org/drawingml/2006/picture">
-                <pic:pic xmlns:pic="http://schemas.openxmlformats.org/drawingml/2006/picture">
-                  <pic:nvPicPr>
-                    <pic:cNvPr id="1" name=""/>
-                    <pic:cNvPicPr/>
-                  </pic:nvPicPr>
-                  <pic:blipFill>
-                    <a:blip r:embed="rId17"/>
-                    <a:stretch>
-                      <a:fillRect/>
-                    </a:stretch>
-                  </pic:blipFill>
-                  <pic:spPr>
-                    <a:xfrm>
-                      <a:off x="0" y="0"/>
-                      <a:ext cx="5727700" cy="3434080"/>
-                    </a:xfrm>
-                    <a:prstGeom prst="rect">
-                      <a:avLst/>
-                    </a:prstGeom>
-                  </pic:spPr>
-                </pic:pic>
-              </a:graphicData>
-            </a:graphic>
-          </wp:inline>
-        </w:drawing>
-      </w:r>
-    </w:p>
-    <w:p>
-      <w:pPr>
-        <w:pStyle w:val="Geenafstand"/>
-        <w:rPr>
-          <w:lang w:val="nl-NL"/>
-        </w:rPr>
-      </w:pPr>
-    </w:p>
-    <w:p>
-      <w:pPr>
-        <w:pStyle w:val="Geenafstand"/>
-        <w:rPr>
-          <w:lang w:val="nl-NL"/>
-        </w:rPr>
-      </w:pPr>
-    </w:p>
-    <w:p>
-      <w:pPr>
-        <w:pStyle w:val="Geenafstand"/>
-        <w:rPr>
-          <w:lang w:val="nl-NL"/>
-        </w:rPr>
-      </w:pPr>
-    </w:p>
-    <w:p>
-      <w:pPr>
-        <w:pStyle w:val="Geenafstand"/>
-        <w:rPr>
-          <w:lang w:val="nl-NL"/>
-        </w:rPr>
-      </w:pPr>
-    </w:p>
-    <w:p>
-      <w:pPr>
-        <w:pStyle w:val="Geenafstand"/>
-        <w:rPr>
-          <w:lang w:val="nl-NL"/>
-        </w:rPr>
-      </w:pPr>
-    </w:p>
-    <w:p>
-      <w:pPr>
-        <w:pStyle w:val="Geenafstand"/>
-        <w:rPr>
-          <w:lang w:val="nl-NL"/>
-        </w:rPr>
-      </w:pPr>
-    </w:p>
-    <w:p>
-      <w:pPr>
-        <w:pStyle w:val="Geenafstand"/>
-        <w:rPr>
-          <w:lang w:val="nl-NL"/>
-        </w:rPr>
-      </w:pPr>
-    </w:p>
-    <w:p>
-      <w:pPr>
-        <w:pStyle w:val="Geenafstand"/>
-        <w:rPr>
-          <w:lang w:val="nl-NL"/>
-        </w:rPr>
-      </w:pPr>
-    </w:p>
-    <w:p>
-      <w:pPr>
-        <w:pStyle w:val="Geenafstand"/>
-        <w:rPr>
-          <w:lang w:val="nl-NL"/>
-        </w:rPr>
-      </w:pPr>
-    </w:p>
-    <w:p>
-      <w:pPr>
-        <w:pStyle w:val="Geenafstand"/>
-        <w:rPr>
-          <w:lang w:val="nl-NL"/>
-        </w:rPr>
-      </w:pPr>
-    </w:p>
-    <w:p>
-      <w:pPr>
-        <w:pStyle w:val="Geenafstand"/>
-        <w:rPr>
-          <w:lang w:val="nl-NL"/>
-        </w:rPr>
-      </w:pPr>
-    </w:p>
-    <w:p>
-      <w:pPr>
-        <w:pStyle w:val="Geenafstand"/>
-        <w:rPr>
-          <w:lang w:val="nl-NL"/>
-        </w:rPr>
-      </w:pPr>
-    </w:p>
-    <w:p>
-      <w:pPr>
-        <w:pStyle w:val="Geenafstand"/>
-        <w:rPr>
-          <w:lang w:val="nl-NL"/>
-        </w:rPr>
-      </w:pPr>
-    </w:p>
-    <w:p>
-      <w:pPr>
-        <w:pStyle w:val="Geenafstand"/>
-        <w:rPr>
-          <w:lang w:val="nl-NL"/>
-        </w:rPr>
-      </w:pPr>
-    </w:p>
-    <w:p>
-      <w:pPr>
-        <w:pStyle w:val="Geenafstand"/>
-        <w:rPr>
-          <w:lang w:val="nl-NL"/>
-        </w:rPr>
-      </w:pPr>
-    </w:p>
-    <w:p>
-      <w:pPr>
-        <w:pStyle w:val="Geenafstand"/>
-        <w:rPr>
-          <w:lang w:val="nl-NL"/>
-        </w:rPr>
-      </w:pPr>
-    </w:p>
-    <w:p>
-      <w:pPr>
-        <w:pStyle w:val="Geenafstand"/>
-        <w:rPr>
-          <w:lang w:val="nl-NL"/>
-        </w:rPr>
-      </w:pPr>
-    </w:p>
-    <w:p>
-      <w:pPr>
-        <w:pStyle w:val="Geenafstand"/>
-        <w:rPr>
-          <w:lang w:val="nl-NL"/>
-        </w:rPr>
-      </w:pPr>
-    </w:p>
-    <w:p>
-      <w:pPr>
-        <w:pStyle w:val="Geenafstand"/>
-        <w:rPr>
-          <w:lang w:val="nl-NL"/>
-        </w:rPr>
-      </w:pPr>
-    </w:p>
-    <w:p>
-      <w:pPr>
-        <w:pStyle w:val="Geenafstand"/>
-        <w:rPr>
-          <w:lang w:val="nl-NL"/>
-        </w:rPr>
-      </w:pPr>
-    </w:p>
-    <w:p>
-      <w:pPr>
-        <w:pStyle w:val="Geenafstand"/>
-        <w:rPr>
-          <w:lang w:val="nl-NL"/>
-        </w:rPr>
-      </w:pPr>
-    </w:p>
-    <w:p>
-      <w:pPr>
-        <w:pStyle w:val="Geenafstand"/>
-        <w:rPr>
-          <w:lang w:val="nl-NL"/>
-        </w:rPr>
-      </w:pPr>
-    </w:p>
-    <w:p>
-      <w:pPr>
-        <w:pStyle w:val="Geenafstand"/>
-        <w:rPr>
-          <w:lang w:val="nl-NL"/>
-        </w:rPr>
-      </w:pPr>
-    </w:p>
-    <w:p>
-      <w:pPr>
-        <w:pStyle w:val="Geenafstand"/>
-        <w:rPr>
-          <w:lang w:val="nl-NL"/>
-        </w:rPr>
-      </w:pPr>
-    </w:p>
-    <w:p>
-      <w:pPr>
-        <w:pStyle w:val="Geenafstand"/>
-        <w:rPr>
-          <w:lang w:val="nl-NL"/>
-        </w:rPr>
-      </w:pPr>
-    </w:p>
-    <w:p>
-      <w:pPr>
-        <w:pStyle w:val="Geenafstand"/>
-        <w:rPr>
-          <w:lang w:val="nl-NL"/>
-        </w:rPr>
-      </w:pPr>
-    </w:p>
-    <w:p>
-      <w:pPr>
-        <w:pStyle w:val="Geenafstand"/>
-        <w:rPr>
-          <w:lang w:val="nl-NL"/>
-        </w:rPr>
-      </w:pPr>
-    </w:p>
-    <w:p>
-      <w:pPr>
-        <w:pStyle w:val="Geenafstand"/>
-        <w:rPr>
-          <w:lang w:val="nl-NL"/>
-        </w:rPr>
-      </w:pPr>
-    </w:p>
-    <w:p>
-      <w:pPr>
-        <w:pStyle w:val="Geenafstand"/>
-        <w:rPr>
-          <w:lang w:val="nl-NL"/>
-        </w:rPr>
-      </w:pPr>
-    </w:p>
-    <w:p>
-      <w:pPr>
-        <w:pStyle w:val="Geenafstand"/>
-        <w:rPr>
-          <w:lang w:val="nl-NL"/>
-        </w:rPr>
-      </w:pPr>
-    </w:p>
-    <w:p>
-      <w:pPr>
-        <w:pStyle w:val="Geenafstand"/>
-        <w:rPr>
-          <w:lang w:val="nl-NL"/>
-        </w:rPr>
-      </w:pPr>
-    </w:p>
-    <w:p>
-      <w:pPr>
-        <w:pStyle w:val="Geenafstand"/>
-        <w:rPr>
-          <w:lang w:val="nl-NL"/>
-        </w:rPr>
-      </w:pPr>
-    </w:p>
-    <w:p>
-      <w:pPr>
-        <w:pStyle w:val="Geenafstand"/>
-        <w:rPr>
-          <w:lang w:val="nl-NL"/>
-        </w:rPr>
-      </w:pPr>
-    </w:p>
-    <w:p>
-      <w:pPr>
-        <w:pStyle w:val="Geenafstand"/>
-        <w:rPr>
-          <w:lang w:val="nl-NL"/>
-        </w:rPr>
-      </w:pPr>
-    </w:p>
-    <w:p>
-      <w:pPr>
-        <w:pStyle w:val="Geenafstand"/>
-        <w:rPr>
-          <w:lang w:val="nl-NL"/>
-        </w:rPr>
-      </w:pPr>
-    </w:p>
-    <w:p>
-      <w:pPr>
-        <w:pStyle w:val="Geenafstand"/>
-        <w:rPr>
-          <w:lang w:val="nl-NL"/>
-        </w:rPr>
-      </w:pPr>
-    </w:p>
-    <w:p>
-      <w:pPr>
-        <w:pStyle w:val="Geenafstand"/>
-        <w:rPr>
-          <w:lang w:val="nl-NL"/>
-        </w:rPr>
-      </w:pPr>
-    </w:p>
-    <w:p>
-      <w:pPr>
-        <w:pStyle w:val="Geenafstand"/>
-        <w:rPr>
-          <w:lang w:val="nl-NL"/>
-        </w:rPr>
-      </w:pPr>
-    </w:p>
-    <w:p>
-      <w:pPr>
-        <w:pStyle w:val="Geenafstand"/>
-        <w:rPr>
-          <w:lang w:val="nl-NL"/>
-        </w:rPr>
-      </w:pPr>
-    </w:p>
-    <w:p>
-      <w:pPr>
-        <w:pStyle w:val="Geenafstand"/>
-        <w:rPr>
-          <w:lang w:val="nl-NL"/>
-        </w:rPr>
-      </w:pPr>
-    </w:p>
-    <w:p>
-      <w:pPr>
-        <w:pStyle w:val="Geenafstand"/>
-        <w:rPr>
-          <w:lang w:val="nl-NL"/>
-        </w:rPr>
-      </w:pPr>
-    </w:p>
-    <w:p>
-      <w:pPr>
-        <w:pStyle w:val="Geenafstand"/>
-        <w:rPr>
-          <w:lang w:val="nl-NL"/>
-        </w:rPr>
-      </w:pPr>
-    </w:p>
-    <w:p>
-      <w:pPr>
-        <w:pStyle w:val="Geenafstand"/>
-        <w:rPr>
-          <w:lang w:eastAsia="en-GB"/>
-        </w:rPr>
-      </w:pPr>
-    </w:p>
-    <w:p>
-      <w:pPr>
-        <w:pStyle w:val="Geenafstand"/>
+    </w:p>
+    <w:p>
+      <w:pPr>
+        <w:pStyle w:val="Geenafstand"/>
+        <w:rPr>
+          <w:lang w:val="nl-NL"/>
+        </w:rPr>
+      </w:pPr>
+    </w:p>
+    <w:p>
+      <w:pPr>
+        <w:pStyle w:val="Geenafstand"/>
+        <w:rPr>
+          <w:lang w:val="nl-NL"/>
+        </w:rPr>
+      </w:pPr>
+    </w:p>
+    <w:p>
+      <w:pPr>
+        <w:pStyle w:val="Geenafstand"/>
+        <w:rPr>
+          <w:lang w:val="nl-NL"/>
+        </w:rPr>
+      </w:pPr>
+    </w:p>
+    <w:p>
+      <w:pPr>
+        <w:pStyle w:val="Geenafstand"/>
+        <w:rPr>
+          <w:lang w:val="nl-NL"/>
+        </w:rPr>
+      </w:pPr>
+    </w:p>
+    <w:p>
+      <w:pPr>
+        <w:pStyle w:val="Geenafstand"/>
+        <w:rPr>
+          <w:lang w:val="nl-NL"/>
+        </w:rPr>
+      </w:pPr>
+    </w:p>
+    <w:p>
+      <w:pPr>
+        <w:pStyle w:val="Geenafstand"/>
+        <w:rPr>
+          <w:lang w:val="nl-NL"/>
+        </w:rPr>
+      </w:pPr>
+    </w:p>
+    <w:p>
+      <w:r>
+        <w:br w:type="page"/>
+      </w:r>
+    </w:p>
+    <w:p>
+      <w:pPr>
+        <w:pStyle w:val="Kop1"/>
+      </w:pPr>
+      <w:r>
+        <w:lastRenderedPageBreak/>
+        <w:t>Use Case</w:t>
+      </w:r>
+    </w:p>
+    <w:p>
+      <w:pPr>
+        <w:pStyle w:val="Geenafstand"/>
+        <w:rPr>
+          <w:lang w:val="nl-NL"/>
+        </w:rPr>
+      </w:pPr>
+    </w:p>
+    <w:p>
+      <w:pPr>
+        <w:pStyle w:val="Geenafstand"/>
+        <w:rPr>
+          <w:lang w:val="nl-NL"/>
+        </w:rPr>
+      </w:pPr>
+    </w:p>
+    <w:p>
+      <w:pPr>
+        <w:pStyle w:val="Geenafstand"/>
+        <w:rPr>
+          <w:lang w:val="nl-NL" w:eastAsia="en-GB"/>
+        </w:rPr>
+      </w:pPr>
+    </w:p>
+    <w:p>
+      <w:pPr>
+        <w:pStyle w:val="Geenafstand"/>
+        <w:rPr>
+          <w:lang w:val="nl-NL"/>
+        </w:rPr>
       </w:pPr>
     </w:p>
     <w:sectPr>
@@ -1770,6 +1649,118 @@
 <file path=word/numbering.xml><?xml version="1.0" encoding="utf-8"?>
 <w:numbering xmlns:wpc="http://schemas.microsoft.com/office/word/2010/wordprocessingCanvas" xmlns:cx="http://schemas.microsoft.com/office/drawing/2014/chartex" xmlns:cx1="http://schemas.microsoft.com/office/drawing/2015/9/8/chartex" xmlns:cx2="http://schemas.microsoft.com/office/drawing/2015/10/21/chartex" xmlns:cx3="http://schemas.microsoft.com/office/drawing/2016/5/9/chartex" xmlns:cx4="http://schemas.microsoft.com/office/drawing/2016/5/10/chartex" xmlns:cx5="http://schemas.microsoft.com/office/drawing/2016/5/11/chartex" xmlns:cx6="http://schemas.microsoft.com/office/drawing/2016/5/12/chartex" xmlns:cx7="http://schemas.microsoft.com/office/drawing/2016/5/13/chartex" xmlns:cx8="http://schemas.microsoft.com/office/drawing/2016/5/14/chartex" xmlns:mc="http://schemas.openxmlformats.org/markup-compatibility/2006" xmlns:aink="http://schemas.microsoft.com/office/drawing/2016/ink" xmlns:am3d="http://schemas.microsoft.com/office/drawing/2017/model3d" xmlns:o="urn:schemas-microsoft-com:office:office" xmlns:r="http://schemas.openxmlformats.org/officeDocument/2006/relationships" xmlns:m="http://schemas.openxmlformats.org/officeDocument/2006/math" xmlns:v="urn:schemas-microsoft-com:vml" xmlns:wp14="http://schemas.microsoft.com/office/word/2010/wordprocessingDrawing" xmlns:wp="http://schemas.openxmlformats.org/drawingml/2006/wordprocessingDrawing" xmlns:w10="urn:schemas-microsoft-com:office:word" xmlns:w="http://schemas.openxmlformats.org/wordprocessingml/2006/main" xmlns:w14="http://schemas.microsoft.com/office/word/2010/wordml" xmlns:w15="http://schemas.microsoft.com/office/word/2012/wordml" xmlns:w16cid="http://schemas.microsoft.com/office/word/2016/wordml/cid" xmlns:w16se="http://schemas.microsoft.com/office/word/2015/wordml/symex" xmlns:wpg="http://schemas.microsoft.com/office/word/2010/wordprocessingGroup" xmlns:wpi="http://schemas.microsoft.com/office/word/2010/wordprocessingInk" xmlns:wne="http://schemas.microsoft.com/office/word/2006/wordml" xmlns:wps="http://schemas.microsoft.com/office/word/2010/wordprocessingShape" mc:Ignorable="w14 w15 w16se w16cid wp14">
   <w:abstractNum w:abstractNumId="0" w15:restartNumberingAfterBreak="0">
+    <w:nsid w:val="554A3EAC"/>
+    <w:multiLevelType w:val="hybridMultilevel"/>
+    <w:tmpl w:val="B590CF5C"/>
+    <w:lvl w:ilvl="0" w:tplc="44DE4B9A">
+      <w:numFmt w:val="bullet"/>
+      <w:lvlText w:val="-"/>
+      <w:lvlJc w:val="left"/>
+      <w:pPr>
+        <w:ind w:left="720" w:hanging="360"/>
+      </w:pPr>
+      <w:rPr>
+        <w:rFonts w:ascii="Calibri" w:eastAsiaTheme="minorHAnsi" w:hAnsi="Calibri" w:cs="Calibri" w:hint="default"/>
+      </w:rPr>
+    </w:lvl>
+    <w:lvl w:ilvl="1" w:tplc="04130003" w:tentative="1">
+      <w:start w:val="1"/>
+      <w:numFmt w:val="bullet"/>
+      <w:lvlText w:val="o"/>
+      <w:lvlJc w:val="left"/>
+      <w:pPr>
+        <w:ind w:left="1440" w:hanging="360"/>
+      </w:pPr>
+      <w:rPr>
+        <w:rFonts w:ascii="Courier New" w:hAnsi="Courier New" w:cs="Courier New" w:hint="default"/>
+      </w:rPr>
+    </w:lvl>
+    <w:lvl w:ilvl="2" w:tplc="04130005" w:tentative="1">
+      <w:start w:val="1"/>
+      <w:numFmt w:val="bullet"/>
+      <w:lvlText w:val=""/>
+      <w:lvlJc w:val="left"/>
+      <w:pPr>
+        <w:ind w:left="2160" w:hanging="360"/>
+      </w:pPr>
+      <w:rPr>
+        <w:rFonts w:ascii="Wingdings" w:hAnsi="Wingdings" w:hint="default"/>
+      </w:rPr>
+    </w:lvl>
+    <w:lvl w:ilvl="3" w:tplc="04130001" w:tentative="1">
+      <w:start w:val="1"/>
+      <w:numFmt w:val="bullet"/>
+      <w:lvlText w:val=""/>
+      <w:lvlJc w:val="left"/>
+      <w:pPr>
+        <w:ind w:left="2880" w:hanging="360"/>
+      </w:pPr>
+      <w:rPr>
+        <w:rFonts w:ascii="Symbol" w:hAnsi="Symbol" w:hint="default"/>
+      </w:rPr>
+    </w:lvl>
+    <w:lvl w:ilvl="4" w:tplc="04130003" w:tentative="1">
+      <w:start w:val="1"/>
+      <w:numFmt w:val="bullet"/>
+      <w:lvlText w:val="o"/>
+      <w:lvlJc w:val="left"/>
+      <w:pPr>
+        <w:ind w:left="3600" w:hanging="360"/>
+      </w:pPr>
+      <w:rPr>
+        <w:rFonts w:ascii="Courier New" w:hAnsi="Courier New" w:cs="Courier New" w:hint="default"/>
+      </w:rPr>
+    </w:lvl>
+    <w:lvl w:ilvl="5" w:tplc="04130005" w:tentative="1">
+      <w:start w:val="1"/>
+      <w:numFmt w:val="bullet"/>
+      <w:lvlText w:val=""/>
+      <w:lvlJc w:val="left"/>
+      <w:pPr>
+        <w:ind w:left="4320" w:hanging="360"/>
+      </w:pPr>
+      <w:rPr>
+        <w:rFonts w:ascii="Wingdings" w:hAnsi="Wingdings" w:hint="default"/>
+      </w:rPr>
+    </w:lvl>
+    <w:lvl w:ilvl="6" w:tplc="04130001" w:tentative="1">
+      <w:start w:val="1"/>
+      <w:numFmt w:val="bullet"/>
+      <w:lvlText w:val=""/>
+      <w:lvlJc w:val="left"/>
+      <w:pPr>
+        <w:ind w:left="5040" w:hanging="360"/>
+      </w:pPr>
+      <w:rPr>
+        <w:rFonts w:ascii="Symbol" w:hAnsi="Symbol" w:hint="default"/>
+      </w:rPr>
+    </w:lvl>
+    <w:lvl w:ilvl="7" w:tplc="04130003" w:tentative="1">
+      <w:start w:val="1"/>
+      <w:numFmt w:val="bullet"/>
+      <w:lvlText w:val="o"/>
+      <w:lvlJc w:val="left"/>
+      <w:pPr>
+        <w:ind w:left="5760" w:hanging="360"/>
+      </w:pPr>
+      <w:rPr>
+        <w:rFonts w:ascii="Courier New" w:hAnsi="Courier New" w:cs="Courier New" w:hint="default"/>
+      </w:rPr>
+    </w:lvl>
+    <w:lvl w:ilvl="8" w:tplc="04130005" w:tentative="1">
+      <w:start w:val="1"/>
+      <w:numFmt w:val="bullet"/>
+      <w:lvlText w:val=""/>
+      <w:lvlJc w:val="left"/>
+      <w:pPr>
+        <w:ind w:left="6480" w:hanging="360"/>
+      </w:pPr>
+      <w:rPr>
+        <w:rFonts w:ascii="Wingdings" w:hAnsi="Wingdings" w:hint="default"/>
+      </w:rPr>
+    </w:lvl>
+  </w:abstractNum>
+  <w:abstractNum w:abstractNumId="1" w15:restartNumberingAfterBreak="0">
     <w:nsid w:val="57E4029D"/>
     <w:multiLevelType w:val="hybridMultilevel"/>
     <w:tmpl w:val="35AA3B36"/>
@@ -1882,6 +1873,9 @@
     </w:lvl>
   </w:abstractNum>
   <w:num w:numId="1">
+    <w:abstractNumId w:val="1"/>
+  </w:num>
+  <w:num w:numId="2">
     <w:abstractNumId w:val="0"/>
   </w:num>
 </w:numbering>
@@ -2289,7 +2283,7 @@
     <w:link w:val="Kop1Char"/>
     <w:uiPriority w:val="9"/>
     <w:qFormat/>
-    <w:rsid w:val="00BC2B3B"/>
+    <w:rsid w:val="00BC0C1C"/>
     <w:pPr>
       <w:keepNext/>
       <w:keepLines/>
@@ -2299,8 +2293,29 @@
     <w:rPr>
       <w:rFonts w:asciiTheme="majorHAnsi" w:eastAsiaTheme="majorEastAsia" w:hAnsiTheme="majorHAnsi" w:cstheme="majorBidi"/>
       <w:color w:val="000000" w:themeColor="text1"/>
+      <w:sz w:val="40"/>
+      <w:szCs w:val="32"/>
+    </w:rPr>
+  </w:style>
+  <w:style w:type="paragraph" w:styleId="Kop2">
+    <w:name w:val="heading 2"/>
+    <w:basedOn w:val="Standaard"/>
+    <w:next w:val="Standaard"/>
+    <w:link w:val="Kop2Char"/>
+    <w:uiPriority w:val="9"/>
+    <w:unhideWhenUsed/>
+    <w:qFormat/>
+    <w:rsid w:val="00BC0C1C"/>
+    <w:pPr>
+      <w:keepNext/>
+      <w:keepLines/>
+      <w:spacing w:before="40"/>
+      <w:outlineLvl w:val="1"/>
+    </w:pPr>
+    <w:rPr>
+      <w:rFonts w:asciiTheme="majorHAnsi" w:eastAsiaTheme="majorEastAsia" w:hAnsiTheme="majorHAnsi" w:cstheme="majorBidi"/>
       <w:sz w:val="32"/>
-      <w:szCs w:val="32"/>
+      <w:szCs w:val="26"/>
     </w:rPr>
   </w:style>
   <w:style w:type="character" w:default="1" w:styleId="Standaardalinea-lettertype">
@@ -2407,12 +2422,13 @@
     <w:basedOn w:val="Standaardalinea-lettertype"/>
     <w:link w:val="Kop1"/>
     <w:uiPriority w:val="9"/>
-    <w:rsid w:val="00BC2B3B"/>
+    <w:rsid w:val="00BC0C1C"/>
     <w:rPr>
       <w:rFonts w:asciiTheme="majorHAnsi" w:eastAsiaTheme="majorEastAsia" w:hAnsiTheme="majorHAnsi" w:cstheme="majorBidi"/>
       <w:color w:val="000000" w:themeColor="text1"/>
-      <w:sz w:val="32"/>
+      <w:sz w:val="40"/>
       <w:szCs w:val="32"/>
+      <w:lang w:val="nl-NL"/>
     </w:rPr>
   </w:style>
   <w:style w:type="paragraph" w:styleId="Geenafstand">
@@ -2811,6 +2827,58 @@
     <w:uiPriority w:val="99"/>
     <w:rsid w:val="00287F30"/>
     <w:rPr>
+      <w:lang w:val="nl-NL"/>
+    </w:rPr>
+  </w:style>
+  <w:style w:type="paragraph" w:styleId="Lijstalinea">
+    <w:name w:val="List Paragraph"/>
+    <w:basedOn w:val="Standaard"/>
+    <w:uiPriority w:val="34"/>
+    <w:qFormat/>
+    <w:rsid w:val="00A11DC4"/>
+    <w:pPr>
+      <w:ind w:left="720"/>
+      <w:contextualSpacing/>
+    </w:pPr>
+  </w:style>
+  <w:style w:type="character" w:customStyle="1" w:styleId="Kop2Char">
+    <w:name w:val="Kop 2 Char"/>
+    <w:basedOn w:val="Standaardalinea-lettertype"/>
+    <w:link w:val="Kop2"/>
+    <w:uiPriority w:val="9"/>
+    <w:rsid w:val="00BC0C1C"/>
+    <w:rPr>
+      <w:rFonts w:asciiTheme="majorHAnsi" w:eastAsiaTheme="majorEastAsia" w:hAnsiTheme="majorHAnsi" w:cstheme="majorBidi"/>
+      <w:sz w:val="32"/>
+      <w:szCs w:val="26"/>
+      <w:lang w:val="nl-NL"/>
+    </w:rPr>
+  </w:style>
+  <w:style w:type="paragraph" w:styleId="Ballontekst">
+    <w:name w:val="Balloon Text"/>
+    <w:basedOn w:val="Standaard"/>
+    <w:link w:val="BallontekstChar"/>
+    <w:uiPriority w:val="99"/>
+    <w:semiHidden/>
+    <w:unhideWhenUsed/>
+    <w:rsid w:val="001B681C"/>
+    <w:rPr>
+      <w:rFonts w:ascii="Segoe UI" w:hAnsi="Segoe UI" w:cs="Segoe UI"/>
+      <w:sz w:val="18"/>
+      <w:szCs w:val="18"/>
+    </w:rPr>
+  </w:style>
+  <w:style w:type="character" w:customStyle="1" w:styleId="BallontekstChar">
+    <w:name w:val="Ballontekst Char"/>
+    <w:basedOn w:val="Standaardalinea-lettertype"/>
+    <w:link w:val="Ballontekst"/>
+    <w:uiPriority w:val="99"/>
+    <w:semiHidden/>
+    <w:rsid w:val="001B681C"/>
+    <w:rPr>
+      <w:rFonts w:ascii="Segoe UI" w:hAnsi="Segoe UI" w:cs="Segoe UI"/>
+      <w:sz w:val="18"/>
+      <w:szCs w:val="18"/>
       <w:lang w:val="nl-NL"/>
     </w:rPr>
   </w:style>
@@ -3083,7 +3151,7 @@
 </file>
 
 <file path=customXml/itemProps1.xml><?xml version="1.0" encoding="utf-8"?>
-<ds:datastoreItem xmlns:ds="http://schemas.openxmlformats.org/officeDocument/2006/customXml" ds:itemID="{1316A4C7-0B65-438E-8C73-ADA8F32ADF9A}">
+<ds:datastoreItem xmlns:ds="http://schemas.openxmlformats.org/officeDocument/2006/customXml" ds:itemID="{D16D10EE-F446-4370-85DC-32765F221BC4}">
   <ds:schemaRefs>
     <ds:schemaRef ds:uri="http://schemas.openxmlformats.org/officeDocument/2006/bibliography"/>
   </ds:schemaRefs>

</xml_diff>

<commit_message>
Document tested en use case toegevoegd
</commit_message>
<xml_diff>
--- a/Documents/Local Multiplayer Analysis.docx
+++ b/Documents/Local Multiplayer Analysis.docx
@@ -426,6 +426,53 @@
           </w:p>
         </w:tc>
       </w:tr>
+      <w:tr>
+        <w:trPr>
+          <w:cnfStyle w:val="000000100000" w:firstRow="0" w:lastRow="0" w:firstColumn="0" w:lastColumn="0" w:oddVBand="0" w:evenVBand="0" w:oddHBand="1" w:evenHBand="0" w:firstRowFirstColumn="0" w:firstRowLastColumn="0" w:lastRowFirstColumn="0" w:lastRowLastColumn="0"/>
+        </w:trPr>
+        <w:tc>
+          <w:tcPr>
+            <w:cnfStyle w:val="001000000000" w:firstRow="0" w:lastRow="0" w:firstColumn="1" w:lastColumn="0" w:oddVBand="0" w:evenVBand="0" w:oddHBand="0" w:evenHBand="0" w:firstRowFirstColumn="0" w:firstRowLastColumn="0" w:lastRowFirstColumn="0" w:lastRowLastColumn="0"/>
+            <w:tcW w:w="1276" w:type="dxa"/>
+          </w:tcPr>
+          <w:p>
+            <w:pPr>
+              <w:pStyle w:val="Geenafstand"/>
+            </w:pPr>
+            <w:r>
+              <w:t>0.7</w:t>
+            </w:r>
+          </w:p>
+        </w:tc>
+        <w:tc>
+          <w:tcPr>
+            <w:tcW w:w="5812" w:type="dxa"/>
+          </w:tcPr>
+          <w:p>
+            <w:pPr>
+              <w:pStyle w:val="Geenafstand"/>
+              <w:cnfStyle w:val="000000100000" w:firstRow="0" w:lastRow="0" w:firstColumn="0" w:lastColumn="0" w:oddVBand="0" w:evenVBand="0" w:oddHBand="1" w:evenHBand="0" w:firstRowFirstColumn="0" w:firstRowLastColumn="0" w:lastRowFirstColumn="0" w:lastRowLastColumn="0"/>
+            </w:pPr>
+            <w:r>
+              <w:t>Tested, added Use Case</w:t>
+            </w:r>
+          </w:p>
+        </w:tc>
+        <w:tc>
+          <w:tcPr>
+            <w:tcW w:w="1932" w:type="dxa"/>
+          </w:tcPr>
+          <w:p>
+            <w:pPr>
+              <w:pStyle w:val="Geenafstand"/>
+              <w:cnfStyle w:val="000000100000" w:firstRow="0" w:lastRow="0" w:firstColumn="0" w:lastColumn="0" w:oddVBand="0" w:evenVBand="0" w:oddHBand="1" w:evenHBand="0" w:firstRowFirstColumn="0" w:firstRowLastColumn="0" w:lastRowFirstColumn="0" w:lastRowLastColumn="0"/>
+            </w:pPr>
+            <w:r>
+              <w:t>Veenstra B.</w:t>
+            </w:r>
+          </w:p>
+        </w:tc>
+      </w:tr>
     </w:tbl>
     <w:p>
       <w:pPr>
@@ -601,8 +648,6 @@
       <w:r>
         <w:t>is</w:t>
       </w:r>
-      <w:bookmarkStart w:id="0" w:name="_GoBack"/>
-      <w:bookmarkEnd w:id="0"/>
       <w:r>
         <w:br w:type="page"/>
       </w:r>
@@ -783,19 +828,7 @@
         <w:rPr>
           <w:lang w:val="nl-NL"/>
         </w:rPr>
-        <w:t xml:space="preserve">Daarnaast geef tel je de beurten wanneer de kaarten niet hetzelfde zijn en krijg dus </w:t>
-      </w:r>
-      <w:r>
-        <w:rPr>
-          <w:lang w:val="nl-NL"/>
-        </w:rPr>
-        <w:t>de speler die de beurt had een s</w:t>
-      </w:r>
-      <w:r>
-        <w:rPr>
-          <w:lang w:val="nl-NL"/>
-        </w:rPr>
-        <w:t>et erbij op.</w:t>
+        <w:t>Zodra de kaarten niet overeenkomen, krijgt de speler die de beurt had er een zet bij.</w:t>
       </w:r>
     </w:p>
     <w:p>
@@ -1032,6 +1065,8 @@
           </wp:inline>
         </w:drawing>
       </w:r>
+      <w:bookmarkStart w:id="0" w:name="_GoBack"/>
+      <w:bookmarkEnd w:id="0"/>
     </w:p>
     <w:p>
       <w:pPr>
@@ -1581,6 +1616,46 @@
           <w:lang w:val="nl-NL"/>
         </w:rPr>
       </w:pPr>
+      <w:r>
+        <w:rPr>
+          <w:lang w:val="nl-NL"/>
+        </w:rPr>
+        <w:drawing>
+          <wp:inline distT="0" distB="0" distL="0" distR="0" wp14:anchorId="23C80622" wp14:editId="48CA373A">
+            <wp:extent cx="5518205" cy="3460570"/>
+            <wp:effectExtent l="0" t="0" r="6350" b="6985"/>
+            <wp:docPr id="1" name="Afbeelding 1"/>
+            <wp:cNvGraphicFramePr>
+              <a:graphicFrameLocks xmlns:a="http://schemas.openxmlformats.org/drawingml/2006/main" noChangeAspect="1"/>
+            </wp:cNvGraphicFramePr>
+            <a:graphic xmlns:a="http://schemas.openxmlformats.org/drawingml/2006/main">
+              <a:graphicData uri="http://schemas.openxmlformats.org/drawingml/2006/picture">
+                <pic:pic xmlns:pic="http://schemas.openxmlformats.org/drawingml/2006/picture">
+                  <pic:nvPicPr>
+                    <pic:cNvPr id="1" name=""/>
+                    <pic:cNvPicPr/>
+                  </pic:nvPicPr>
+                  <pic:blipFill>
+                    <a:blip r:embed="rId17"/>
+                    <a:stretch>
+                      <a:fillRect/>
+                    </a:stretch>
+                  </pic:blipFill>
+                  <pic:spPr>
+                    <a:xfrm>
+                      <a:off x="0" y="0"/>
+                      <a:ext cx="5564918" cy="3489865"/>
+                    </a:xfrm>
+                    <a:prstGeom prst="rect">
+                      <a:avLst/>
+                    </a:prstGeom>
+                  </pic:spPr>
+                </pic:pic>
+              </a:graphicData>
+            </a:graphic>
+          </wp:inline>
+        </w:drawing>
+      </w:r>
     </w:p>
     <w:p>
       <w:pPr>
@@ -3151,7 +3226,7 @@
 </file>
 
 <file path=customXml/itemProps1.xml><?xml version="1.0" encoding="utf-8"?>
-<ds:datastoreItem xmlns:ds="http://schemas.openxmlformats.org/officeDocument/2006/customXml" ds:itemID="{D16D10EE-F446-4370-85DC-32765F221BC4}">
+<ds:datastoreItem xmlns:ds="http://schemas.openxmlformats.org/officeDocument/2006/customXml" ds:itemID="{6E1A9506-D00E-4EB2-A68F-49D1E8A6AE61}">
   <ds:schemaRefs>
     <ds:schemaRef ds:uri="http://schemas.openxmlformats.org/officeDocument/2006/bibliography"/>
   </ds:schemaRefs>

</xml_diff>

<commit_message>
1.0 version of Local Multiplayer Analysis.docx
</commit_message>
<xml_diff>
--- a/Documents/Local Multiplayer Analysis.docx
+++ b/Documents/Local Multiplayer Analysis.docx
@@ -407,7 +407,10 @@
               <w:cnfStyle w:val="000000000000" w:firstRow="0" w:lastRow="0" w:firstColumn="0" w:lastColumn="0" w:oddVBand="0" w:evenVBand="0" w:oddHBand="0" w:evenHBand="0" w:firstRowFirstColumn="0" w:firstRowLastColumn="0" w:lastRowFirstColumn="0" w:lastRowLastColumn="0"/>
             </w:pPr>
             <w:r>
-              <w:t>Tested , improved and modified document</w:t>
+              <w:t>Tested,</w:t>
+            </w:r>
+            <w:r>
+              <w:t xml:space="preserve"> improved and modified document</w:t>
             </w:r>
           </w:p>
         </w:tc>
@@ -454,7 +457,10 @@
               <w:cnfStyle w:val="000000100000" w:firstRow="0" w:lastRow="0" w:firstColumn="0" w:lastColumn="0" w:oddVBand="0" w:evenVBand="0" w:oddHBand="1" w:evenHBand="0" w:firstRowFirstColumn="0" w:firstRowLastColumn="0" w:lastRowFirstColumn="0" w:lastRowLastColumn="0"/>
             </w:pPr>
             <w:r>
-              <w:t>Tested, added Use Case</w:t>
+              <w:t>A</w:t>
+            </w:r>
+            <w:r>
+              <w:t>dded Use Case</w:t>
             </w:r>
           </w:p>
         </w:tc>
@@ -469,6 +475,50 @@
             </w:pPr>
             <w:r>
               <w:t>Veenstra B.</w:t>
+            </w:r>
+          </w:p>
+        </w:tc>
+      </w:tr>
+      <w:tr>
+        <w:tc>
+          <w:tcPr>
+            <w:cnfStyle w:val="001000000000" w:firstRow="0" w:lastRow="0" w:firstColumn="1" w:lastColumn="0" w:oddVBand="0" w:evenVBand="0" w:oddHBand="0" w:evenHBand="0" w:firstRowFirstColumn="0" w:firstRowLastColumn="0" w:lastRowFirstColumn="0" w:lastRowLastColumn="0"/>
+            <w:tcW w:w="1276" w:type="dxa"/>
+          </w:tcPr>
+          <w:p>
+            <w:pPr>
+              <w:pStyle w:val="Geenafstand"/>
+            </w:pPr>
+            <w:r>
+              <w:t>1.0</w:t>
+            </w:r>
+          </w:p>
+        </w:tc>
+        <w:tc>
+          <w:tcPr>
+            <w:tcW w:w="5812" w:type="dxa"/>
+          </w:tcPr>
+          <w:p>
+            <w:pPr>
+              <w:pStyle w:val="Geenafstand"/>
+              <w:cnfStyle w:val="000000000000" w:firstRow="0" w:lastRow="0" w:firstColumn="0" w:lastColumn="0" w:oddVBand="0" w:evenVBand="0" w:oddHBand="0" w:evenHBand="0" w:firstRowFirstColumn="0" w:firstRowLastColumn="0" w:lastRowFirstColumn="0" w:lastRowLastColumn="0"/>
+            </w:pPr>
+            <w:r>
+              <w:t>Final test</w:t>
+            </w:r>
+          </w:p>
+        </w:tc>
+        <w:tc>
+          <w:tcPr>
+            <w:tcW w:w="1932" w:type="dxa"/>
+          </w:tcPr>
+          <w:p>
+            <w:pPr>
+              <w:pStyle w:val="Geenafstand"/>
+              <w:cnfStyle w:val="000000000000" w:firstRow="0" w:lastRow="0" w:firstColumn="0" w:lastColumn="0" w:oddVBand="0" w:evenVBand="0" w:oddHBand="0" w:evenHBand="0" w:firstRowFirstColumn="0" w:firstRowLastColumn="0" w:lastRowFirstColumn="0" w:lastRowLastColumn="0"/>
+            </w:pPr>
+            <w:r>
+              <w:t>Hooft C.</w:t>
             </w:r>
           </w:p>
         </w:tc>
@@ -1065,8 +1115,6 @@
           </wp:inline>
         </w:drawing>
       </w:r>
-      <w:bookmarkStart w:id="0" w:name="_GoBack"/>
-      <w:bookmarkEnd w:id="0"/>
     </w:p>
     <w:p>
       <w:pPr>
@@ -1083,11 +1131,19 @@
           <w:lang w:val="nl-NL"/>
         </w:rPr>
       </w:pPr>
-      <w:r>
-        <w:rPr>
-          <w:lang w:val="nl-NL"/>
-        </w:rPr>
-        <w:t>Als laatste verander je de label zodat de speler kan zien wie de beurt heeft.</w:t>
+    </w:p>
+    <w:p>
+      <w:r>
+        <w:br w:type="page"/>
+      </w:r>
+    </w:p>
+    <w:p>
+      <w:pPr>
+        <w:pStyle w:val="Kop2"/>
+      </w:pPr>
+      <w:r>
+        <w:lastRenderedPageBreak/>
+        <w:t>Het aantal goed gekoppelde kaarten bijhouden</w:t>
       </w:r>
     </w:p>
     <w:p>
@@ -1099,14 +1155,28 @@
       </w:pPr>
       <w:r>
         <w:rPr>
+          <w:lang w:val="nl-NL"/>
+        </w:rPr>
+        <w:t xml:space="preserve">Het aantal memories moeten worden geteld zodat het uiteindelijk in de highscores kan worden getoond. </w:t>
+      </w:r>
+    </w:p>
+    <w:p>
+      <w:pPr>
+        <w:pStyle w:val="Geenafstand"/>
+        <w:rPr>
+          <w:lang w:val="nl-NL"/>
+        </w:rPr>
+      </w:pPr>
+      <w:r>
+        <w:rPr>
           <w:noProof/>
           <w:lang w:val="nl-NL"/>
         </w:rPr>
         <w:drawing>
-          <wp:inline distT="0" distB="0" distL="0" distR="0" wp14:anchorId="26FC629C" wp14:editId="3B5FC035">
-            <wp:extent cx="3340272" cy="2419474"/>
+          <wp:inline distT="0" distB="0" distL="0" distR="0" wp14:anchorId="1B31158E" wp14:editId="4514AC8C">
+            <wp:extent cx="1600282" cy="381020"/>
             <wp:effectExtent l="0" t="0" r="0" b="0"/>
-            <wp:docPr id="8" name="Afbeelding 8"/>
+            <wp:docPr id="9" name="Afbeelding 9"/>
             <wp:cNvGraphicFramePr>
               <a:graphicFrameLocks xmlns:a="http://schemas.openxmlformats.org/drawingml/2006/main" noChangeAspect="1"/>
             </wp:cNvGraphicFramePr>
@@ -1126,83 +1196,6 @@
                   <pic:spPr>
                     <a:xfrm>
                       <a:off x="0" y="0"/>
-                      <a:ext cx="3340272" cy="2419474"/>
-                    </a:xfrm>
-                    <a:prstGeom prst="rect">
-                      <a:avLst/>
-                    </a:prstGeom>
-                  </pic:spPr>
-                </pic:pic>
-              </a:graphicData>
-            </a:graphic>
-          </wp:inline>
-        </w:drawing>
-      </w:r>
-    </w:p>
-    <w:p>
-      <w:r>
-        <w:br w:type="page"/>
-      </w:r>
-    </w:p>
-    <w:p>
-      <w:pPr>
-        <w:pStyle w:val="Kop2"/>
-      </w:pPr>
-      <w:r>
-        <w:lastRenderedPageBreak/>
-        <w:t>Het aantal goed gekoppelde kaarten bijhouden</w:t>
-      </w:r>
-    </w:p>
-    <w:p>
-      <w:pPr>
-        <w:pStyle w:val="Geenafstand"/>
-        <w:rPr>
-          <w:lang w:val="nl-NL"/>
-        </w:rPr>
-      </w:pPr>
-      <w:r>
-        <w:rPr>
-          <w:lang w:val="nl-NL"/>
-        </w:rPr>
-        <w:t xml:space="preserve">Het aantal memories moeten worden geteld zodat het uiteindelijk in de highscores kan worden getoond. </w:t>
-      </w:r>
-    </w:p>
-    <w:p>
-      <w:pPr>
-        <w:pStyle w:val="Geenafstand"/>
-        <w:rPr>
-          <w:lang w:val="nl-NL"/>
-        </w:rPr>
-      </w:pPr>
-      <w:r>
-        <w:rPr>
-          <w:noProof/>
-          <w:lang w:val="nl-NL"/>
-        </w:rPr>
-        <w:drawing>
-          <wp:inline distT="0" distB="0" distL="0" distR="0" wp14:anchorId="1B31158E" wp14:editId="4514AC8C">
-            <wp:extent cx="1600282" cy="381020"/>
-            <wp:effectExtent l="0" t="0" r="0" b="0"/>
-            <wp:docPr id="9" name="Afbeelding 9"/>
-            <wp:cNvGraphicFramePr>
-              <a:graphicFrameLocks xmlns:a="http://schemas.openxmlformats.org/drawingml/2006/main" noChangeAspect="1"/>
-            </wp:cNvGraphicFramePr>
-            <a:graphic xmlns:a="http://schemas.openxmlformats.org/drawingml/2006/main">
-              <a:graphicData uri="http://schemas.openxmlformats.org/drawingml/2006/picture">
-                <pic:pic xmlns:pic="http://schemas.openxmlformats.org/drawingml/2006/picture">
-                  <pic:nvPicPr>
-                    <pic:cNvPr id="1" name=""/>
-                    <pic:cNvPicPr/>
-                  </pic:nvPicPr>
-                  <pic:blipFill>
-                    <a:blip r:embed="rId14"/>
-                    <a:stretch>
-                      <a:fillRect/>
-                    </a:stretch>
-                  </pic:blipFill>
-                  <pic:spPr>
-                    <a:xfrm>
-                      <a:off x="0" y="0"/>
                       <a:ext cx="1600282" cy="381020"/>
                     </a:xfrm>
                     <a:prstGeom prst="rect">
@@ -1244,7 +1237,7 @@
                     <pic:cNvPicPr/>
                   </pic:nvPicPr>
                   <pic:blipFill>
-                    <a:blip r:embed="rId15"/>
+                    <a:blip r:embed="rId14"/>
                     <a:stretch>
                       <a:fillRect/>
                     </a:stretch>
@@ -1479,7 +1472,7 @@
                     </pic:cNvPicPr>
                   </pic:nvPicPr>
                   <pic:blipFill>
-                    <a:blip r:embed="rId16">
+                    <a:blip r:embed="rId15">
                       <a:extLst>
                         <a:ext uri="{28A0092B-C50C-407E-A947-70E740481C1C}">
                           <a14:useLocalDpi xmlns:a14="http://schemas.microsoft.com/office/drawing/2010/main" val="0"/>
@@ -1587,7 +1580,55 @@
         </w:rPr>
       </w:pPr>
     </w:p>
-    <w:p>
+    <w:p/>
+    <w:p>
+      <w:bookmarkStart w:id="0" w:name="_GoBack"/>
+      <w:bookmarkEnd w:id="0"/>
+      <w:r>
+        <w:t>Als laatste verander je de label zodat de speler kan zien wie de beurt heeft.</w:t>
+      </w:r>
+    </w:p>
+    <w:p>
+      <w:r>
+        <w:rPr>
+          <w:noProof/>
+        </w:rPr>
+        <w:drawing>
+          <wp:inline distT="0" distB="0" distL="0" distR="0" wp14:anchorId="726D7757" wp14:editId="6C883824">
+            <wp:extent cx="3340272" cy="2419474"/>
+            <wp:effectExtent l="0" t="0" r="0" b="0"/>
+            <wp:docPr id="8" name="Afbeelding 8"/>
+            <wp:cNvGraphicFramePr>
+              <a:graphicFrameLocks xmlns:a="http://schemas.openxmlformats.org/drawingml/2006/main" noChangeAspect="1"/>
+            </wp:cNvGraphicFramePr>
+            <a:graphic xmlns:a="http://schemas.openxmlformats.org/drawingml/2006/main">
+              <a:graphicData uri="http://schemas.openxmlformats.org/drawingml/2006/picture">
+                <pic:pic xmlns:pic="http://schemas.openxmlformats.org/drawingml/2006/picture">
+                  <pic:nvPicPr>
+                    <pic:cNvPr id="1" name=""/>
+                    <pic:cNvPicPr/>
+                  </pic:nvPicPr>
+                  <pic:blipFill>
+                    <a:blip r:embed="rId16"/>
+                    <a:stretch>
+                      <a:fillRect/>
+                    </a:stretch>
+                  </pic:blipFill>
+                  <pic:spPr>
+                    <a:xfrm>
+                      <a:off x="0" y="0"/>
+                      <a:ext cx="3340272" cy="2419474"/>
+                    </a:xfrm>
+                    <a:prstGeom prst="rect">
+                      <a:avLst/>
+                    </a:prstGeom>
+                  </pic:spPr>
+                </pic:pic>
+              </a:graphicData>
+            </a:graphic>
+          </wp:inline>
+        </w:drawing>
+      </w:r>
       <w:r>
         <w:br w:type="page"/>
       </w:r>
@@ -1618,6 +1659,7 @@
       </w:pPr>
       <w:r>
         <w:rPr>
+          <w:noProof/>
           <w:lang w:val="nl-NL"/>
         </w:rPr>
         <w:drawing>
@@ -2358,7 +2400,7 @@
     <w:link w:val="Kop1Char"/>
     <w:uiPriority w:val="9"/>
     <w:qFormat/>
-    <w:rsid w:val="00BC0C1C"/>
+    <w:rsid w:val="00392C7F"/>
     <w:pPr>
       <w:keepNext/>
       <w:keepLines/>
@@ -2367,7 +2409,7 @@
     </w:pPr>
     <w:rPr>
       <w:rFonts w:asciiTheme="majorHAnsi" w:eastAsiaTheme="majorEastAsia" w:hAnsiTheme="majorHAnsi" w:cstheme="majorBidi"/>
-      <w:color w:val="000000" w:themeColor="text1"/>
+      <w:color w:val="002060"/>
       <w:sz w:val="40"/>
       <w:szCs w:val="32"/>
     </w:rPr>
@@ -2380,7 +2422,7 @@
     <w:uiPriority w:val="9"/>
     <w:unhideWhenUsed/>
     <w:qFormat/>
-    <w:rsid w:val="00BC0C1C"/>
+    <w:rsid w:val="00392C7F"/>
     <w:pPr>
       <w:keepNext/>
       <w:keepLines/>
@@ -2389,6 +2431,7 @@
     </w:pPr>
     <w:rPr>
       <w:rFonts w:asciiTheme="majorHAnsi" w:eastAsiaTheme="majorEastAsia" w:hAnsiTheme="majorHAnsi" w:cstheme="majorBidi"/>
+      <w:color w:val="0070C0"/>
       <w:sz w:val="32"/>
       <w:szCs w:val="26"/>
     </w:rPr>
@@ -2497,10 +2540,10 @@
     <w:basedOn w:val="Standaardalinea-lettertype"/>
     <w:link w:val="Kop1"/>
     <w:uiPriority w:val="9"/>
-    <w:rsid w:val="00BC0C1C"/>
+    <w:rsid w:val="00392C7F"/>
     <w:rPr>
       <w:rFonts w:asciiTheme="majorHAnsi" w:eastAsiaTheme="majorEastAsia" w:hAnsiTheme="majorHAnsi" w:cstheme="majorBidi"/>
-      <w:color w:val="000000" w:themeColor="text1"/>
+      <w:color w:val="002060"/>
       <w:sz w:val="40"/>
       <w:szCs w:val="32"/>
       <w:lang w:val="nl-NL"/>
@@ -2921,9 +2964,10 @@
     <w:basedOn w:val="Standaardalinea-lettertype"/>
     <w:link w:val="Kop2"/>
     <w:uiPriority w:val="9"/>
-    <w:rsid w:val="00BC0C1C"/>
+    <w:rsid w:val="00392C7F"/>
     <w:rPr>
       <w:rFonts w:asciiTheme="majorHAnsi" w:eastAsiaTheme="majorEastAsia" w:hAnsiTheme="majorHAnsi" w:cstheme="majorBidi"/>
+      <w:color w:val="0070C0"/>
       <w:sz w:val="32"/>
       <w:szCs w:val="26"/>
       <w:lang w:val="nl-NL"/>
@@ -3226,7 +3270,7 @@
 </file>
 
 <file path=customXml/itemProps1.xml><?xml version="1.0" encoding="utf-8"?>
-<ds:datastoreItem xmlns:ds="http://schemas.openxmlformats.org/officeDocument/2006/customXml" ds:itemID="{6E1A9506-D00E-4EB2-A68F-49D1E8A6AE61}">
+<ds:datastoreItem xmlns:ds="http://schemas.openxmlformats.org/officeDocument/2006/customXml" ds:itemID="{8E0E5197-2323-4CA4-A9E9-3B59C6C26E2C}">
   <ds:schemaRefs>
     <ds:schemaRef ds:uri="http://schemas.openxmlformats.org/officeDocument/2006/bibliography"/>
   </ds:schemaRefs>

</xml_diff>